<commit_message>
Progrès 2 dans la fiche métier
</commit_message>
<xml_diff>
--- a/Fiche-metier/Fiche metier VT.docx
+++ b/Fiche-metier/Fiche metier VT.docx
@@ -8,6 +8,512 @@
         <w:spacing w:before="600" w:after="300" w:line="240" w:lineRule="auto"/>
         <w:outlineLvl w:val="1"/>
         <w:rPr>
+          <w:rFonts w:ascii="Arial" w:eastAsia="Times New Roman" w:hAnsi="Arial" w:cs="Arial"/>
+          <w:color w:val="333333"/>
+          <w:lang w:eastAsia="fr-FR"/>
+        </w:rPr>
+      </w:pPr>
+      <w:r>
+        <w:rPr>
+          <w:rFonts w:ascii="Arial" w:eastAsia="Times New Roman" w:hAnsi="Arial" w:cs="Arial"/>
+          <w:color w:val="333333"/>
+          <w:lang w:eastAsia="fr-FR"/>
+        </w:rPr>
+        <w:t>20 octobre 2021</w:t>
+      </w:r>
+    </w:p>
+    <w:p>
+      <w:pPr>
+        <w:shd w:val="clear" w:color="auto" w:fill="FFFFFF"/>
+        <w:spacing w:before="600" w:after="300" w:line="240" w:lineRule="auto"/>
+        <w:outlineLvl w:val="1"/>
+        <w:rPr>
+          <w:rFonts w:ascii="Arial" w:eastAsia="Times New Roman" w:hAnsi="Arial" w:cs="Arial"/>
+          <w:color w:val="333333"/>
+          <w:lang w:eastAsia="fr-FR"/>
+        </w:rPr>
+      </w:pPr>
+    </w:p>
+    <w:p>
+      <w:pPr>
+        <w:shd w:val="clear" w:color="auto" w:fill="FFFFFF"/>
+        <w:spacing w:before="600" w:after="300" w:line="240" w:lineRule="auto"/>
+        <w:outlineLvl w:val="1"/>
+        <w:rPr>
+          <w:rFonts w:ascii="Arial" w:eastAsia="Times New Roman" w:hAnsi="Arial" w:cs="Arial"/>
+          <w:color w:val="333333"/>
+          <w:lang w:eastAsia="fr-FR"/>
+        </w:rPr>
+      </w:pPr>
+      <w:r>
+        <w:rPr>
+          <w:rFonts w:ascii="Arial" w:eastAsia="Times New Roman" w:hAnsi="Arial" w:cs="Arial"/>
+          <w:color w:val="333333"/>
+          <w:lang w:eastAsia="fr-FR"/>
+        </w:rPr>
+        <w:t>Véronique TRITSCH</w:t>
+      </w:r>
+    </w:p>
+    <w:p>
+      <w:pPr>
+        <w:shd w:val="clear" w:color="auto" w:fill="FFFFFF"/>
+        <w:spacing w:before="600" w:after="300" w:line="240" w:lineRule="auto"/>
+        <w:outlineLvl w:val="1"/>
+        <w:rPr>
+          <w:rFonts w:ascii="Arial" w:eastAsia="Times New Roman" w:hAnsi="Arial" w:cs="Arial"/>
+          <w:color w:val="333333"/>
+          <w:lang w:eastAsia="fr-FR"/>
+        </w:rPr>
+      </w:pPr>
+      <w:r>
+        <w:rPr>
+          <w:rFonts w:ascii="Arial" w:eastAsia="Times New Roman" w:hAnsi="Arial" w:cs="Arial"/>
+          <w:color w:val="333333"/>
+          <w:lang w:eastAsia="fr-FR"/>
+        </w:rPr>
+        <w:t>Concepteur développeur d’applications</w:t>
+      </w:r>
+      <w:r>
+        <w:rPr>
+          <w:rFonts w:ascii="Arial" w:eastAsia="Times New Roman" w:hAnsi="Arial" w:cs="Arial"/>
+          <w:color w:val="333333"/>
+          <w:lang w:eastAsia="fr-FR"/>
+        </w:rPr>
+        <w:t xml:space="preserve"> (CDA)</w:t>
+      </w:r>
+    </w:p>
+    <w:p>
+      <w:pPr>
+        <w:shd w:val="clear" w:color="auto" w:fill="FFFFFF"/>
+        <w:spacing w:before="600" w:after="300" w:line="240" w:lineRule="auto"/>
+        <w:outlineLvl w:val="1"/>
+        <w:rPr>
+          <w:rFonts w:ascii="Arial" w:eastAsia="Times New Roman" w:hAnsi="Arial" w:cs="Arial"/>
+          <w:color w:val="333333"/>
+          <w:u w:val="single"/>
+          <w:lang w:eastAsia="fr-FR"/>
+        </w:rPr>
+      </w:pPr>
+      <w:r>
+        <w:rPr>
+          <w:rFonts w:ascii="Arial" w:eastAsia="Times New Roman" w:hAnsi="Arial" w:cs="Arial"/>
+          <w:color w:val="333333"/>
+          <w:u w:val="single"/>
+          <w:lang w:eastAsia="fr-FR"/>
+        </w:rPr>
+        <w:t>La description du métier</w:t>
+      </w:r>
+    </w:p>
+    <w:p>
+      <w:pPr>
+        <w:shd w:val="clear" w:color="auto" w:fill="FFFFFF"/>
+        <w:spacing w:before="600" w:after="300" w:line="240" w:lineRule="auto"/>
+        <w:outlineLvl w:val="1"/>
+        <w:rPr>
+          <w:rFonts w:ascii="Arial" w:eastAsia="Times New Roman" w:hAnsi="Arial" w:cs="Arial"/>
+          <w:color w:val="333333"/>
+          <w:lang w:eastAsia="fr-FR"/>
+        </w:rPr>
+      </w:pPr>
+      <w:r>
+        <w:rPr>
+          <w:rFonts w:ascii="Arial" w:eastAsia="Times New Roman" w:hAnsi="Arial" w:cs="Arial"/>
+          <w:color w:val="333333"/>
+          <w:lang w:eastAsia="fr-FR"/>
+        </w:rPr>
+        <w:t xml:space="preserve">Le concepteur développeur d’application </w:t>
+      </w:r>
+      <w:r>
+        <w:rPr>
+          <w:rFonts w:ascii="Arial" w:eastAsia="Times New Roman" w:hAnsi="Arial" w:cs="Arial"/>
+          <w:color w:val="333333"/>
+          <w:lang w:eastAsia="fr-FR"/>
+        </w:rPr>
+        <w:t>conçoit et développe des services numériques</w:t>
+      </w:r>
+      <w:r>
+        <w:rPr>
+          <w:rFonts w:ascii="Arial" w:eastAsia="Times New Roman" w:hAnsi="Arial" w:cs="Arial"/>
+          <w:color w:val="333333"/>
+          <w:lang w:eastAsia="fr-FR"/>
+        </w:rPr>
+        <w:t>,</w:t>
+      </w:r>
+      <w:r>
+        <w:rPr>
+          <w:rFonts w:ascii="Arial" w:eastAsia="Times New Roman" w:hAnsi="Arial" w:cs="Arial"/>
+          <w:color w:val="333333"/>
+          <w:lang w:eastAsia="fr-FR"/>
+        </w:rPr>
+        <w:t xml:space="preserve"> </w:t>
+      </w:r>
+      <w:r>
+        <w:rPr>
+          <w:rFonts w:ascii="Arial" w:eastAsia="Times New Roman" w:hAnsi="Arial" w:cs="Arial"/>
+          <w:color w:val="333333"/>
+          <w:lang w:eastAsia="fr-FR"/>
+        </w:rPr>
+        <w:t>en utilisant des langages de programmation</w:t>
+      </w:r>
+      <w:r>
+        <w:rPr>
+          <w:rFonts w:ascii="Arial" w:eastAsia="Times New Roman" w:hAnsi="Arial" w:cs="Arial"/>
+          <w:color w:val="333333"/>
+          <w:lang w:eastAsia="fr-FR"/>
+        </w:rPr>
+        <w:t xml:space="preserve">. Il a pour but de </w:t>
+      </w:r>
+      <w:r>
+        <w:rPr>
+          <w:rFonts w:ascii="Arial" w:eastAsia="Times New Roman" w:hAnsi="Arial" w:cs="Arial"/>
+          <w:color w:val="333333"/>
+          <w:lang w:eastAsia="fr-FR"/>
+        </w:rPr>
+        <w:t>répondre</w:t>
+      </w:r>
+      <w:r>
+        <w:rPr>
+          <w:rFonts w:ascii="Arial" w:eastAsia="Times New Roman" w:hAnsi="Arial" w:cs="Arial"/>
+          <w:color w:val="333333"/>
+          <w:lang w:eastAsia="fr-FR"/>
+        </w:rPr>
+        <w:t xml:space="preserve"> </w:t>
+      </w:r>
+      <w:r>
+        <w:rPr>
+          <w:rFonts w:ascii="Arial" w:eastAsia="Times New Roman" w:hAnsi="Arial" w:cs="Arial"/>
+          <w:color w:val="333333"/>
+          <w:lang w:eastAsia="fr-FR"/>
+        </w:rPr>
+        <w:t xml:space="preserve">aux </w:t>
+      </w:r>
+      <w:r>
+        <w:rPr>
+          <w:rFonts w:ascii="Arial" w:eastAsia="Times New Roman" w:hAnsi="Arial" w:cs="Arial"/>
+          <w:color w:val="333333"/>
+          <w:lang w:eastAsia="fr-FR"/>
+        </w:rPr>
+        <w:t xml:space="preserve">attentes </w:t>
+      </w:r>
+      <w:r>
+        <w:rPr>
+          <w:rFonts w:ascii="Arial" w:eastAsia="Times New Roman" w:hAnsi="Arial" w:cs="Arial"/>
+          <w:color w:val="333333"/>
+          <w:lang w:eastAsia="fr-FR"/>
+        </w:rPr>
+        <w:t>d</w:t>
+      </w:r>
+      <w:r>
+        <w:rPr>
+          <w:rFonts w:ascii="Arial" w:eastAsia="Times New Roman" w:hAnsi="Arial" w:cs="Arial"/>
+          <w:color w:val="333333"/>
+          <w:lang w:eastAsia="fr-FR"/>
+        </w:rPr>
+        <w:t xml:space="preserve">es </w:t>
+      </w:r>
+      <w:r>
+        <w:rPr>
+          <w:rFonts w:ascii="Arial" w:eastAsia="Times New Roman" w:hAnsi="Arial" w:cs="Arial"/>
+          <w:color w:val="333333"/>
+          <w:lang w:eastAsia="fr-FR"/>
+        </w:rPr>
+        <w:t>utilisateurs</w:t>
+      </w:r>
+      <w:r>
+        <w:rPr>
+          <w:rFonts w:ascii="Arial" w:eastAsia="Times New Roman" w:hAnsi="Arial" w:cs="Arial"/>
+          <w:color w:val="333333"/>
+          <w:lang w:eastAsia="fr-FR"/>
+        </w:rPr>
+        <w:t xml:space="preserve"> </w:t>
+      </w:r>
+      <w:r>
+        <w:rPr>
+          <w:rFonts w:ascii="Arial" w:eastAsia="Times New Roman" w:hAnsi="Arial" w:cs="Arial"/>
+          <w:color w:val="333333"/>
+          <w:lang w:eastAsia="fr-FR"/>
+        </w:rPr>
+        <w:t>en respectant des</w:t>
+      </w:r>
+      <w:r>
+        <w:rPr>
+          <w:rFonts w:ascii="Arial" w:eastAsia="Times New Roman" w:hAnsi="Arial" w:cs="Arial"/>
+          <w:color w:val="333333"/>
+          <w:lang w:eastAsia="fr-FR"/>
+        </w:rPr>
+        <w:t xml:space="preserve"> délais de livraison, </w:t>
+      </w:r>
+      <w:r>
+        <w:rPr>
+          <w:rFonts w:ascii="Arial" w:eastAsia="Times New Roman" w:hAnsi="Arial" w:cs="Arial"/>
+          <w:color w:val="333333"/>
+          <w:lang w:eastAsia="fr-FR"/>
+        </w:rPr>
+        <w:t>d</w:t>
+      </w:r>
+      <w:r>
+        <w:rPr>
+          <w:rFonts w:ascii="Arial" w:eastAsia="Times New Roman" w:hAnsi="Arial" w:cs="Arial"/>
+          <w:color w:val="333333"/>
+          <w:lang w:eastAsia="fr-FR"/>
+        </w:rPr>
+        <w:t xml:space="preserve">es coûts </w:t>
+      </w:r>
+      <w:r>
+        <w:rPr>
+          <w:rFonts w:ascii="Arial" w:eastAsia="Times New Roman" w:hAnsi="Arial" w:cs="Arial"/>
+          <w:color w:val="333333"/>
+          <w:lang w:eastAsia="fr-FR"/>
+        </w:rPr>
+        <w:t xml:space="preserve">et </w:t>
+      </w:r>
+      <w:r>
+        <w:rPr>
+          <w:rFonts w:ascii="Arial" w:eastAsia="Times New Roman" w:hAnsi="Arial" w:cs="Arial"/>
+          <w:color w:val="333333"/>
+          <w:lang w:eastAsia="fr-FR"/>
+        </w:rPr>
+        <w:t xml:space="preserve">il se doit de </w:t>
+      </w:r>
+      <w:r>
+        <w:rPr>
+          <w:rFonts w:ascii="Arial" w:eastAsia="Times New Roman" w:hAnsi="Arial" w:cs="Arial"/>
+          <w:color w:val="333333"/>
+          <w:lang w:eastAsia="fr-FR"/>
+        </w:rPr>
+        <w:t xml:space="preserve">répondre </w:t>
+      </w:r>
+      <w:r>
+        <w:rPr>
+          <w:rFonts w:ascii="Arial" w:eastAsia="Times New Roman" w:hAnsi="Arial" w:cs="Arial"/>
+          <w:color w:val="333333"/>
+          <w:lang w:eastAsia="fr-FR"/>
+        </w:rPr>
+        <w:t xml:space="preserve">aux </w:t>
+      </w:r>
+      <w:r>
+        <w:rPr>
+          <w:rFonts w:ascii="Arial" w:eastAsia="Times New Roman" w:hAnsi="Arial" w:cs="Arial"/>
+          <w:color w:val="333333"/>
+          <w:lang w:eastAsia="fr-FR"/>
+        </w:rPr>
+        <w:t>exigences de sécurité propre à son domaine d’interventio</w:t>
+      </w:r>
+      <w:r>
+        <w:rPr>
+          <w:rFonts w:ascii="Arial" w:eastAsia="Times New Roman" w:hAnsi="Arial" w:cs="Arial"/>
+          <w:color w:val="333333"/>
+          <w:lang w:eastAsia="fr-FR"/>
+        </w:rPr>
+        <w:t>n.</w:t>
+      </w:r>
+      <w:r>
+        <w:rPr>
+          <w:rFonts w:ascii="Arial" w:eastAsia="Times New Roman" w:hAnsi="Arial" w:cs="Arial"/>
+          <w:color w:val="333333"/>
+          <w:lang w:eastAsia="fr-FR"/>
+        </w:rPr>
+        <w:t xml:space="preserve"> </w:t>
+      </w:r>
+    </w:p>
+    <w:p>
+      <w:pPr>
+        <w:shd w:val="clear" w:color="auto" w:fill="FFFFFF"/>
+        <w:spacing w:before="600" w:after="300" w:line="240" w:lineRule="auto"/>
+        <w:outlineLvl w:val="1"/>
+        <w:rPr>
+          <w:rFonts w:ascii="Arial" w:eastAsia="Times New Roman" w:hAnsi="Arial" w:cs="Arial"/>
+          <w:color w:val="333333"/>
+          <w:lang w:eastAsia="fr-FR"/>
+        </w:rPr>
+      </w:pPr>
+    </w:p>
+    <w:p>
+      <w:pPr>
+        <w:shd w:val="clear" w:color="auto" w:fill="FFFFFF"/>
+        <w:spacing w:before="600" w:after="300" w:line="240" w:lineRule="auto"/>
+        <w:outlineLvl w:val="1"/>
+        <w:rPr>
+          <w:rFonts w:ascii="Arial" w:eastAsia="Times New Roman" w:hAnsi="Arial" w:cs="Arial"/>
+          <w:color w:val="333333"/>
+          <w:lang w:eastAsia="fr-FR"/>
+        </w:rPr>
+      </w:pPr>
+      <w:r>
+        <w:rPr>
+          <w:rFonts w:ascii="Arial" w:eastAsia="Times New Roman" w:hAnsi="Arial" w:cs="Arial"/>
+          <w:color w:val="333333"/>
+          <w:lang w:eastAsia="fr-FR"/>
+        </w:rPr>
+        <w:t xml:space="preserve">Les </w:t>
+      </w:r>
+      <w:r>
+        <w:rPr>
+          <w:rFonts w:ascii="Arial" w:eastAsia="Times New Roman" w:hAnsi="Arial" w:cs="Arial"/>
+          <w:color w:val="333333"/>
+          <w:lang w:eastAsia="fr-FR"/>
+        </w:rPr>
+        <w:t xml:space="preserve">compétences techniques et </w:t>
+      </w:r>
+      <w:r>
+        <w:rPr>
+          <w:rFonts w:ascii="Arial" w:eastAsia="Times New Roman" w:hAnsi="Arial" w:cs="Arial"/>
+          <w:color w:val="333333"/>
+          <w:lang w:eastAsia="fr-FR"/>
+        </w:rPr>
+        <w:t>aptitudes comportementales</w:t>
+      </w:r>
+      <w:r>
+        <w:rPr>
+          <w:rFonts w:ascii="Arial" w:eastAsia="Times New Roman" w:hAnsi="Arial" w:cs="Arial"/>
+          <w:color w:val="333333"/>
+          <w:lang w:eastAsia="fr-FR"/>
+        </w:rPr>
+        <w:t> :</w:t>
+      </w:r>
+    </w:p>
+    <w:p>
+      <w:pPr>
+        <w:shd w:val="clear" w:color="auto" w:fill="FFFFFF"/>
+        <w:spacing w:before="600" w:after="300" w:line="240" w:lineRule="auto"/>
+        <w:outlineLvl w:val="1"/>
+        <w:rPr>
+          <w:rFonts w:ascii="Arial" w:eastAsia="Times New Roman" w:hAnsi="Arial" w:cs="Arial"/>
+          <w:color w:val="333333"/>
+          <w:lang w:eastAsia="fr-FR"/>
+        </w:rPr>
+      </w:pPr>
+      <w:r>
+        <w:rPr>
+          <w:rFonts w:ascii="Arial" w:eastAsia="Times New Roman" w:hAnsi="Arial" w:cs="Arial"/>
+          <w:color w:val="333333"/>
+          <w:lang w:eastAsia="fr-FR"/>
+        </w:rPr>
+        <w:t xml:space="preserve">LE CDA </w:t>
+      </w:r>
+      <w:r>
+        <w:rPr>
+          <w:rFonts w:ascii="Arial" w:eastAsia="Times New Roman" w:hAnsi="Arial" w:cs="Arial"/>
+          <w:color w:val="333333"/>
+          <w:lang w:eastAsia="fr-FR"/>
+        </w:rPr>
+        <w:t xml:space="preserve">a acquis les compétences techniques </w:t>
+      </w:r>
+      <w:r>
+        <w:rPr>
+          <w:rFonts w:ascii="Arial" w:eastAsia="Times New Roman" w:hAnsi="Arial" w:cs="Arial"/>
+          <w:color w:val="333333"/>
+          <w:lang w:eastAsia="fr-FR"/>
+        </w:rPr>
+        <w:t xml:space="preserve">suivantes : </w:t>
+      </w:r>
+    </w:p>
+    <w:p>
+      <w:pPr>
+        <w:shd w:val="clear" w:color="auto" w:fill="FFFFFF"/>
+        <w:spacing w:before="600" w:after="300" w:line="240" w:lineRule="auto"/>
+        <w:outlineLvl w:val="1"/>
+        <w:rPr>
+          <w:rFonts w:ascii="Arial" w:eastAsia="Times New Roman" w:hAnsi="Arial" w:cs="Arial"/>
+          <w:color w:val="333333"/>
+          <w:lang w:eastAsia="fr-FR"/>
+        </w:rPr>
+      </w:pPr>
+      <w:r>
+        <w:rPr>
+          <w:rFonts w:ascii="Arial" w:eastAsia="Times New Roman" w:hAnsi="Arial" w:cs="Arial"/>
+          <w:color w:val="333333"/>
+          <w:lang w:eastAsia="fr-FR"/>
+        </w:rPr>
+        <w:t>Il e</w:t>
+      </w:r>
+      <w:r>
+        <w:rPr>
+          <w:rFonts w:ascii="Arial" w:eastAsia="Times New Roman" w:hAnsi="Arial" w:cs="Arial"/>
+          <w:color w:val="333333"/>
+          <w:lang w:eastAsia="fr-FR"/>
+        </w:rPr>
+        <w:t>st à l’aise dans le raisonnement logique et abstrait</w:t>
+      </w:r>
+      <w:r>
+        <w:rPr>
+          <w:rFonts w:ascii="Arial" w:eastAsia="Times New Roman" w:hAnsi="Arial" w:cs="Arial"/>
+          <w:color w:val="333333"/>
+          <w:lang w:eastAsia="fr-FR"/>
+        </w:rPr>
+        <w:t>.</w:t>
+      </w:r>
+    </w:p>
+    <w:p>
+      <w:pPr>
+        <w:shd w:val="clear" w:color="auto" w:fill="FFFFFF"/>
+        <w:spacing w:before="600" w:after="300" w:line="240" w:lineRule="auto"/>
+        <w:outlineLvl w:val="1"/>
+        <w:rPr>
+          <w:rFonts w:ascii="Arial" w:eastAsia="Times New Roman" w:hAnsi="Arial" w:cs="Arial"/>
+          <w:color w:val="333333"/>
+          <w:lang w:eastAsia="fr-FR"/>
+        </w:rPr>
+      </w:pPr>
+      <w:r>
+        <w:rPr>
+          <w:rFonts w:ascii="Arial" w:eastAsia="Times New Roman" w:hAnsi="Arial" w:cs="Arial"/>
+          <w:color w:val="333333"/>
+          <w:lang w:eastAsia="fr-FR"/>
+        </w:rPr>
+        <w:t xml:space="preserve">Il </w:t>
+      </w:r>
+      <w:r>
+        <w:rPr>
+          <w:rFonts w:ascii="Arial" w:eastAsia="Times New Roman" w:hAnsi="Arial" w:cs="Arial"/>
+          <w:color w:val="333333"/>
+          <w:lang w:eastAsia="fr-FR"/>
+        </w:rPr>
+        <w:t>maîtrise la langue fra</w:t>
+      </w:r>
+      <w:r>
+        <w:rPr>
+          <w:rFonts w:ascii="Arial" w:eastAsia="Times New Roman" w:hAnsi="Arial" w:cs="Arial"/>
+          <w:color w:val="333333"/>
+          <w:lang w:eastAsia="fr-FR"/>
+        </w:rPr>
+        <w:t xml:space="preserve">nçaise. </w:t>
+      </w:r>
+    </w:p>
+    <w:p>
+      <w:pPr>
+        <w:shd w:val="clear" w:color="auto" w:fill="FFFFFF"/>
+        <w:spacing w:before="600" w:after="300" w:line="240" w:lineRule="auto"/>
+        <w:outlineLvl w:val="1"/>
+        <w:rPr>
+          <w:rFonts w:ascii="Arial" w:eastAsia="Times New Roman" w:hAnsi="Arial" w:cs="Arial"/>
+          <w:color w:val="333333"/>
+          <w:lang w:eastAsia="fr-FR"/>
+        </w:rPr>
+      </w:pPr>
+      <w:r>
+        <w:rPr>
+          <w:rFonts w:ascii="Arial" w:eastAsia="Times New Roman" w:hAnsi="Arial" w:cs="Arial"/>
+          <w:color w:val="333333"/>
+          <w:lang w:eastAsia="fr-FR"/>
+        </w:rPr>
+        <w:t xml:space="preserve">Il sait apprendre seul et se </w:t>
+      </w:r>
+      <w:r>
+        <w:rPr>
+          <w:rFonts w:ascii="Arial" w:eastAsia="Times New Roman" w:hAnsi="Arial" w:cs="Arial"/>
+          <w:color w:val="333333"/>
+          <w:lang w:eastAsia="fr-FR"/>
+        </w:rPr>
+        <w:t>met en capacité de veille technologique.</w:t>
+      </w:r>
+    </w:p>
+    <w:p>
+      <w:pPr>
+        <w:shd w:val="clear" w:color="auto" w:fill="FFFFFF"/>
+        <w:spacing w:before="600" w:after="300" w:line="240" w:lineRule="auto"/>
+        <w:outlineLvl w:val="1"/>
+        <w:rPr>
           <w:rFonts w:ascii="inherit" w:eastAsia="Times New Roman" w:hAnsi="inherit" w:cs="Open Sans"/>
           <w:color w:val="333333"/>
           <w:sz w:val="36"/>
@@ -15,7 +521,12 @@
           <w:lang w:eastAsia="fr-FR"/>
         </w:rPr>
       </w:pPr>
-      <w:r>
+    </w:p>
+    <w:p>
+      <w:pPr>
+        <w:shd w:val="clear" w:color="auto" w:fill="FFFFFF"/>
+        <w:spacing w:before="600" w:after="300" w:line="240" w:lineRule="auto"/>
+        <w:outlineLvl w:val="1"/>
         <w:rPr>
           <w:rFonts w:ascii="inherit" w:eastAsia="Times New Roman" w:hAnsi="inherit" w:cs="Open Sans"/>
           <w:color w:val="333333"/>
@@ -23,8 +534,7 @@
           <w:szCs w:val="36"/>
           <w:lang w:eastAsia="fr-FR"/>
         </w:rPr>
-        <w:t>20 octobre 2021</w:t>
-      </w:r>
+      </w:pPr>
     </w:p>
     <w:p>
       <w:pPr>
@@ -39,6 +549,137 @@
           <w:lang w:eastAsia="fr-FR"/>
         </w:rPr>
       </w:pPr>
+      <w:r>
+        <w:rPr>
+          <w:rFonts w:ascii="Open Sans" w:hAnsi="Open Sans" w:cs="Open Sans"/>
+          <w:color w:val="000000"/>
+          <w:sz w:val="21"/>
+          <w:szCs w:val="21"/>
+          <w:shd w:val="clear" w:color="auto" w:fill="FFFFFF"/>
+        </w:rPr>
+        <w:lastRenderedPageBreak/>
+        <w:t>Pratique correcte du français parlé et écrit</w:t>
+      </w:r>
+      <w:r>
+        <w:rPr>
+          <w:rFonts w:ascii="Open Sans" w:hAnsi="Open Sans" w:cs="Open Sans"/>
+          <w:color w:val="000000"/>
+          <w:sz w:val="21"/>
+          <w:szCs w:val="21"/>
+        </w:rPr>
+        <w:br/>
+      </w:r>
+      <w:r>
+        <w:rPr>
+          <w:rFonts w:ascii="Open Sans" w:hAnsi="Open Sans" w:cs="Open Sans"/>
+          <w:color w:val="000000"/>
+          <w:sz w:val="21"/>
+          <w:szCs w:val="21"/>
+          <w:shd w:val="clear" w:color="auto" w:fill="FFFFFF"/>
+        </w:rPr>
+        <w:softHyphen/>
+        <w:t xml:space="preserve"> Aptitude au raisonnement logique et abstrait</w:t>
+      </w:r>
+      <w:r>
+        <w:rPr>
+          <w:rFonts w:ascii="Open Sans" w:hAnsi="Open Sans" w:cs="Open Sans"/>
+          <w:color w:val="000000"/>
+          <w:sz w:val="21"/>
+          <w:szCs w:val="21"/>
+        </w:rPr>
+        <w:br/>
+      </w:r>
+      <w:r>
+        <w:rPr>
+          <w:rFonts w:ascii="Open Sans" w:hAnsi="Open Sans" w:cs="Open Sans"/>
+          <w:color w:val="000000"/>
+          <w:sz w:val="21"/>
+          <w:szCs w:val="21"/>
+          <w:shd w:val="clear" w:color="auto" w:fill="FFFFFF"/>
+        </w:rPr>
+        <w:softHyphen/>
+        <w:t xml:space="preserve"> Sens du service, autonomie, capacités d’adaptation, sens de l’organisation</w:t>
+      </w:r>
+      <w:r>
+        <w:rPr>
+          <w:rFonts w:ascii="Open Sans" w:hAnsi="Open Sans" w:cs="Open Sans"/>
+          <w:color w:val="000000"/>
+          <w:sz w:val="21"/>
+          <w:szCs w:val="21"/>
+        </w:rPr>
+        <w:br/>
+      </w:r>
+      <w:r>
+        <w:rPr>
+          <w:rFonts w:ascii="Open Sans" w:hAnsi="Open Sans" w:cs="Open Sans"/>
+          <w:color w:val="000000"/>
+          <w:sz w:val="21"/>
+          <w:szCs w:val="21"/>
+          <w:shd w:val="clear" w:color="auto" w:fill="FFFFFF"/>
+        </w:rPr>
+        <w:softHyphen/>
+        <w:t xml:space="preserve"> Lecture de textes simples en anglais souhaitée</w:t>
+      </w:r>
+      <w:r>
+        <w:rPr>
+          <w:rFonts w:ascii="Open Sans" w:hAnsi="Open Sans" w:cs="Open Sans"/>
+          <w:color w:val="000000"/>
+          <w:sz w:val="21"/>
+          <w:szCs w:val="21"/>
+        </w:rPr>
+        <w:br/>
+      </w:r>
+      <w:r>
+        <w:rPr>
+          <w:rFonts w:ascii="Open Sans" w:hAnsi="Open Sans" w:cs="Open Sans"/>
+          <w:color w:val="000000"/>
+          <w:sz w:val="21"/>
+          <w:szCs w:val="21"/>
+          <w:shd w:val="clear" w:color="auto" w:fill="FFFFFF"/>
+        </w:rPr>
+        <w:softHyphen/>
+        <w:t xml:space="preserve"> Esprit d’analyse et de synthèse</w:t>
+      </w:r>
+      <w:r>
+        <w:rPr>
+          <w:rFonts w:ascii="Open Sans" w:hAnsi="Open Sans" w:cs="Open Sans"/>
+          <w:color w:val="000000"/>
+          <w:sz w:val="21"/>
+          <w:szCs w:val="21"/>
+        </w:rPr>
+        <w:br/>
+      </w:r>
+      <w:r>
+        <w:rPr>
+          <w:rFonts w:ascii="Open Sans" w:hAnsi="Open Sans" w:cs="Open Sans"/>
+          <w:color w:val="000000"/>
+          <w:sz w:val="21"/>
+          <w:szCs w:val="21"/>
+          <w:shd w:val="clear" w:color="auto" w:fill="FFFFFF"/>
+        </w:rPr>
+        <w:softHyphen/>
+        <w:t xml:space="preserve"> Capacités gestuelles suffisantes pour la frappe au clavier</w:t>
+      </w:r>
+      <w:r>
+        <w:rPr>
+          <w:rFonts w:ascii="Open Sans" w:hAnsi="Open Sans" w:cs="Open Sans"/>
+          <w:color w:val="000000"/>
+          <w:sz w:val="21"/>
+          <w:szCs w:val="21"/>
+        </w:rPr>
+        <w:br/>
+      </w:r>
+      <w:r>
+        <w:rPr>
+          <w:rFonts w:ascii="Open Sans" w:hAnsi="Open Sans" w:cs="Open Sans"/>
+          <w:color w:val="000000"/>
+          <w:sz w:val="21"/>
+          <w:szCs w:val="21"/>
+          <w:shd w:val="clear" w:color="auto" w:fill="FFFFFF"/>
+        </w:rPr>
+        <w:softHyphen/>
+        <w:t xml:space="preserve"> En cas de troubles visuels importants, nécessité d’une adaptation du poste de travail en conséquence</w:t>
+      </w:r>
     </w:p>
     <w:p>
       <w:pPr>
@@ -54,6 +695,14 @@
         </w:rPr>
       </w:pPr>
       <w:r>
+        <w:t>Concepteur développeur d’applications Définition de l’emploi type et des conditions d’exercice Le concepteur développeur d’applications conçoit et développe des services numériques à destination des utilisateurs en respectant les normes et standards reconnus par la profession et en suivant l’état de l’art de la sécurité informatique à toutes les étapes. La connaissance du métier du client pour lequel il réalise l'application peut être demandée. Il prend en compte les contraintes économiques, en termes de coûts et de délais, les exigences de sécurité propres à son domaine d’intervention. Il peut aussi être amené, à la demande du client, à intégrer les principes liés à la conception responsable de services numériques. Pour concevoir et développer les interfaces utilisateur de type desktop ou web, il élabore une maquette avec les enchaînements d’écran, qu’il fait valider à l’utilisateur. Il code les formulaires de saisie et de résultats, ainsi que les états, en programmant de manière sécurisée les événements utilisateur et en accédant aux données stockées dans une base. Pour concevoir et mettre en œuvre la persistance des données, il analyse un cahier des charges fonctionnel ou une demande utilisateur afin de modéliser et créer une base de données de type relationnel ou NoSQL (Not only SQL) ou d’adapter une base existante en l’optimisant ou en ajoutant des éléments et en veillant à ne pas introduire de vulnérabilité dans le système d’informations. Pour concevoir et développer une application multicouche répartie, il analyse la demande en s’appuyant sur une démarche permettant de construire les services numériques en plusieurs couches correspondant aux couches présentation, métier et persistance. Il s'adapte en continu aux évolutions technologiques et réglementaires de la filière Etudes et développement. Pour assurer cette veille, l'usage de la langue anglaise est souvent requis pour la lecture et la compréhension de documentations techniques ainsi que pour assurer des échanges techniques au moyen de textes courts avec des développeurs distants pouvant être de nationalités différentes. Il agit avec autonomie et le cas échéant avec des responsabilités d’animation et de coordination, Ces projets font suite à des demandes formulées directement par un client, par une maîtrise d’ouvrage ou par l’intermédiaire d’un chef de projet. Il peut travailler en tant que salarié d’une entreprise, pour un client de la société de services qui l'emploie, ou en tant qu’indépendant directement pour un client. Ses activités diffèrent selon la taille et l'organisation du projet. Pour les projets de petite taille, il peut mener en autonomie la conception et le développement de l'application. Dans le cas de moyens et de grands projets, il travaille soit au sein d'une équipe hiérarchisée sous la responsabilité d'un chef de projet, soit en équipe pluridisciplinaire. Il applique et fait appliquer les normes de qualité de son entreprise ou de son prestataire de services. Il applique les recommandations de sécurité émises par l’Agence Nationale de la Sécurité des Systèmes d’Information (ANSSI). Il fait preuve de capacités relationnelles avec des interlocuteurs tels que la maîtrise d'ouvrage, les utilisateurs, le chef de projet, l'architecte logiciel, les testeurs, le responsable de la sécurité des systèmes d’information (RSSI) de son entreprise, de son client ou de son hébergeur, les Web designer (UI et UX), les experts techniques et les autres développeurs, tout en conciliant des exigences contradictoires. Assurant sa mission dans des entreprises et des contextes professionnels divers, il est mobile géographiquement et s'adapte aux nouveaux environnements de travail. Pour faciliter le travail en équipe, il peut être amené à utiliser des outils de travail collaboratif.</w:t>
+      </w:r>
+    </w:p>
+    <w:p>
+      <w:pPr>
+        <w:shd w:val="clear" w:color="auto" w:fill="FFFFFF"/>
+        <w:spacing w:before="600" w:after="300" w:line="240" w:lineRule="auto"/>
+        <w:outlineLvl w:val="1"/>
         <w:rPr>
           <w:rFonts w:ascii="inherit" w:eastAsia="Times New Roman" w:hAnsi="inherit" w:cs="Open Sans"/>
           <w:color w:val="333333"/>
@@ -61,8 +710,7 @@
           <w:szCs w:val="36"/>
           <w:lang w:eastAsia="fr-FR"/>
         </w:rPr>
-        <w:t>Véronique TRITSCH</w:t>
-      </w:r>
+      </w:pPr>
     </w:p>
     <w:p>
       <w:pPr>
@@ -78,6 +726,34 @@
         </w:rPr>
       </w:pPr>
       <w:r>
+        <w:t xml:space="preserve">Présentation de l’évolution du Titre Professionnel La révision en 2018 du TP « Concepteur Développeur d’applications » présente la même configuration en trois activités types que la version antérieure du titre (arrêté du 11/02/2013) : mais prend en compte les évolutions des compétences demandées dans ces domaines et tient compte des nouveaux usages. Contexte de l’examen du Titre Professionnel L’emploi de concepteur développeur d’applications a été analysé à partir d'entretiens, de questionnaires d’enquêtes et d'offres d’emploi. Les activités de cet emploi sont en évolution permanente. Sans remettre en question les aspects traditionnels du métier et les techniques de base de la conception et du développement d’applications, la cybersécurité, sécurité du numérique, est devenue stratégique. L’utilisateur d’une application s'attend à ce qu’elle soit sans faille et ne compromette pas le Système d’Information. Les principes de sécurisation doivent être appliqués tout au long du processus de conception et de développement. Chacune des compétences du titre a été actualisée selon les recommandations de l’Agence Nationale de la Sécurité des Systèmes d’Information (ANSSI). L’écoconception logicielle, ou conception responsable de services numériques, est une démarche non répandue dans les entreprises mais est reconnue par la profession. Le Syntec numérique, le CIGREF et l’APEC ont participé à des parutions sur ces sujets à partir de 2013. Une sensibilisation à la démarche a été ajoutée à la compétence « Concevoir une application ». Il existe de plus en plus d’objets connectés communiquant avec les applications, cela diversifie les sources de données à récupérer et à traiter de façon sécurisée. Des connaissances à acquérir sur les objets connectés ont été ajoutées au niveau des compétences « Développer une interface utilisateur de type desktop » et « Développer la partie back-end d’une interface utilisateur web ». De plus en plus de données non structurées et massives existent dans les systèmes d’informations et sont stockées dans des bases de données non relationnelles. Le concepteur développeur doit être capable d’accéder à ces données afin de les mettre à jour. Les compétences concernant l’accès et la création de bases de données non relationnelles ont été actualisées tout en prenant en compte la </w:t>
+      </w:r>
+      <w:proofErr w:type="gramStart"/>
+      <w:r>
+        <w:t>non standardisation</w:t>
+      </w:r>
+      <w:proofErr w:type="gramEnd"/>
+      <w:r>
+        <w:t xml:space="preserve"> de celles-ci au moment de la révision. Le Cloud computing en tant que mode de distribution et outil est une architecture de plus en plus utilisée. Les compétences « Collaborer à la gestion d’un projet informatique et à l’organisation de l’environnement de développement » et « Construire une application organisée en couches » ont été actualisées. La certification par bloc de compétence nécessite de traiter l’anglais technique dans chacun des blocs de compétence. L’anglais technique est </w:t>
+      </w:r>
+      <w:proofErr w:type="gramStart"/>
+      <w:r>
+        <w:t>devenue</w:t>
+      </w:r>
+      <w:proofErr w:type="gramEnd"/>
+      <w:r>
+        <w:t xml:space="preserve"> une compétence transversale. Liste des activités Ancien TP : Concepteur développeur informatique Activités : - Développer des composants d'interface - Développer la persistance des données - Développer une application n-tiers Nouveau TP : Concepteur développeur d’applications Activités : - Concevoir et développer des composants d'interface utilisateur en intégrant les recommandations de sécurité - Concevoir et développer la persistance des données en intégrant les recommandations de sécurité - Concevoir et développer une application multicouche répartie en intégrant les recommandations de sécurité SIGLE Type de document Code titre Millésime Date de Validation Date de mise à jour Page CDA REAC TP-01281 03 03/05/2018 27/04/2018 6/54 Vue synoptique de l’emploi-type N° Fiche AT Activités types N° Fiche CP Compétences professionnelles 1 Concevoir et développer des composants d'interface utilisateur en intégrant les recommandations de sécurité 1 Maquetter une application 2 Développer une interface utilisateur de type desktop 3 Développer des composants d’accès aux données 4 Développer la partie front-end d’une interface utilisateur web 5 Développer la partie back-end d’une interface utilisateur web 2 Concevoir et développer la persistance des données en intégrant les recommandations de sécurité 6 Concevoir une base de données 7 Mettre en place une base de données 8 Développer des composants dans le langage d’une base de données 3 Concevoir et développer une application multicouche répartie en intégrant les recommandations de sécurité 9 Collaborer à la gestion d’un projet informatique et à l’organisation de l’environnement de développement 10 Concevoir une application 11 Développer des composants métier 12 Construire </w:t>
+      </w:r>
+      <w:r>
+        <w:lastRenderedPageBreak/>
+        <w:t>une application organisée en couches 13 Développer une application mobile 14 Préparer et exécuter les plans de tests d’une application 15 Préparer et exécuter le déploiement d’une application SIGLE Type de document Code titre Millésime Date de Validation Date de mise à jour Page CDA REAC TP-01281 03 03/05/2018 27/04/2018 7/54 FICHE EMPLOI TYPE Concepteur développeur d’applications Définition de l’emploi type et des conditions d’exercice Le concepteur développeur d’applications conçoit et développe des services numériques à destination des utilisateurs en respectant les normes et standards reconnus par la profession et en suivant l’état de l’art de la sécurité informatique à toutes les étapes. La connaissance du métier du client pour lequel il réalise l'application peut être demandée. Il prend en compte les contraintes économiques, en termes de coûts et de délais, les exigences de sécurité propres à son domaine d’intervention. Il peut aussi être amené, à la demande du client, à intégrer les principes liés à la conception responsable de services numériques. Pour concevoir et développer les interfaces utilisateur de type desktop ou web, il élabore une maquette avec les enchaînements d’écran, qu’il fait valider à l’utilisateur. Il code les formulaires de saisie et de résultats, ainsi que les états, en programmant de manière sécurisée les événements utilisateur et en accédant aux données stockées dans une base. Pour concevoir et mettre en œuvre la persistance des données, il analyse un cahier des charges fonctionnel ou une demande utilisateur afin de modéliser et créer une base de données de type relationnel ou NoSQL (Not only SQL) ou d’adapter une base existante en l’optimisant ou en ajoutant des éléments et en veillant à ne pas introduire de vulnérabilité dans le système d’informations. Pour concevoir et développer une application multicouche répartie, il analyse la demande en s’appuyant sur une démarche permettant de construire les services numériques en plusieurs couches correspondant aux couches présentation, métier et persistance. Il s'adapte en continu aux évolutions technologiques et réglementaires de la filière Etudes et développement. Pour assurer cette veille, l'usage de la langue anglaise est souvent requis pour la lecture et la compréhension de documentations techniques ainsi que pour assurer des échanges techniques au moyen de textes courts avec des développeurs distants pouvant être de nationalités différentes. Il agit avec autonomie et le cas échéant avec des responsabilités d’animation et de coordination, Ces projets font suite à des demandes formulées directement par un client, par une maîtrise d’ouvrage ou par l’intermédiaire d’un chef de projet. Il peut travailler en tant que salarié d’une entreprise, pour un client de la société de services qui l'emploie, ou en tant qu’indépendant directement pour un client. Ses activités diffèrent selon la taille et l'organisation du projet. Pour les projets de petite taille, il peut mener en autonomie la conception et le développement de l'application. Dans le cas de moyens et de grands projets, il travaille soit au sein d'une équipe hiérarchisée sous la responsabilité d'un chef de projet, soit en équipe pluridisciplinaire. Il applique et fait appliquer les normes de qualité de son entreprise ou de son prestataire de services. Il applique les recommandations de sécurité émises par l’Agence Nationale de la Sécurité des Systèmes d’Information (ANSSI). Il fait preuve de capacités relationnelles avec des interlocuteurs tels que la maîtrise d'ouvrage, les utilisateurs, le chef de projet, l'architecte logiciel, les testeurs, le responsable de la sécurité des systèmes d’information (RSSI) de son entreprise, de son client ou de son hébergeur, les Web designer (UI et UX), les experts techniques et les autres développeurs, tout en conciliant des exigences contradictoires. Assurant sa mission dans des entreprises et des contextes professionnels divers, il est mobile géographiquement et s'adapte aux nouveaux environnements de travail. Pour faciliter le travail en équipe, il peut être amené à utiliser des outils de travail collaboratif. Secteurs d’activité et types d’emplois accessibles par le détenteur du titre Les différents secteurs d’activités concernés sont principalement : - Entreprise de Services Numériques (ESN ou ex SSII) réalisant des prestations de développement d'applications, en régie ou au forfait - Structure utilisatrice, de type entreprise du secteur privé ou public, possédant un service dédié aux études et aux développements informatiques - Activité d'informaticien d'études indépendant Les types d’emplois accessibles sont les suivants : SIGLE Type de document Code titre Millésime Date de Validation Date de mise à jour Page CDA REAC TP-01281 03 03/05/2018 27/04/2018 8/5</w:t>
+      </w:r>
+    </w:p>
+    <w:p>
+      <w:pPr>
+        <w:shd w:val="clear" w:color="auto" w:fill="FFFFFF"/>
+        <w:spacing w:before="600" w:after="300" w:line="240" w:lineRule="auto"/>
+        <w:outlineLvl w:val="1"/>
         <w:rPr>
           <w:rFonts w:ascii="inherit" w:eastAsia="Times New Roman" w:hAnsi="inherit" w:cs="Open Sans"/>
           <w:color w:val="333333"/>
@@ -85,9 +761,13 @@
           <w:szCs w:val="36"/>
           <w:lang w:eastAsia="fr-FR"/>
         </w:rPr>
-        <w:t>Concepteur développeur d’applications</w:t>
-      </w:r>
-      <w:r>
+      </w:pPr>
+    </w:p>
+    <w:p>
+      <w:pPr>
+        <w:shd w:val="clear" w:color="auto" w:fill="FFFFFF"/>
+        <w:spacing w:before="600" w:after="300" w:line="240" w:lineRule="auto"/>
+        <w:outlineLvl w:val="1"/>
         <w:rPr>
           <w:rFonts w:ascii="inherit" w:eastAsia="Times New Roman" w:hAnsi="inherit" w:cs="Open Sans"/>
           <w:color w:val="333333"/>
@@ -95,8 +775,7 @@
           <w:szCs w:val="36"/>
           <w:lang w:eastAsia="fr-FR"/>
         </w:rPr>
-        <w:t xml:space="preserve"> (CDA)</w:t>
-      </w:r>
+      </w:pPr>
     </w:p>
     <w:p>
       <w:pPr>
@@ -119,7 +798,7 @@
           <w:szCs w:val="36"/>
           <w:lang w:eastAsia="fr-FR"/>
         </w:rPr>
-        <w:t>La description du métier</w:t>
+        <w:t xml:space="preserve">Développeur informatique </w:t>
       </w:r>
     </w:p>
     <w:p>
@@ -135,7 +814,12 @@
           <w:lang w:eastAsia="fr-FR"/>
         </w:rPr>
       </w:pPr>
-      <w:r>
+    </w:p>
+    <w:p>
+      <w:pPr>
+        <w:shd w:val="clear" w:color="auto" w:fill="FFFFFF"/>
+        <w:spacing w:before="600" w:after="300" w:line="240" w:lineRule="auto"/>
+        <w:outlineLvl w:val="1"/>
         <w:rPr>
           <w:rFonts w:ascii="inherit" w:eastAsia="Times New Roman" w:hAnsi="inherit" w:cs="Open Sans"/>
           <w:color w:val="333333"/>
@@ -143,8 +827,7 @@
           <w:szCs w:val="36"/>
           <w:lang w:eastAsia="fr-FR"/>
         </w:rPr>
-        <w:t xml:space="preserve">Le concepteur développeur d’application </w:t>
-      </w:r>
+      </w:pPr>
       <w:r>
         <w:rPr>
           <w:rFonts w:ascii="inherit" w:eastAsia="Times New Roman" w:hAnsi="inherit" w:cs="Open Sans"/>
@@ -153,9 +836,164 @@
           <w:szCs w:val="36"/>
           <w:lang w:eastAsia="fr-FR"/>
         </w:rPr>
-        <w:t>conçoit et développe des services numériques</w:t>
-      </w:r>
-      <w:r>
+        <w:t>Nature du travail</w:t>
+      </w:r>
+    </w:p>
+    <w:p>
+      <w:pPr>
+        <w:shd w:val="clear" w:color="auto" w:fill="FFFFFF"/>
+        <w:spacing w:after="0" w:line="384" w:lineRule="atLeast"/>
+        <w:rPr>
+          <w:rFonts w:ascii="Open Sans" w:eastAsia="Times New Roman" w:hAnsi="Open Sans" w:cs="Open Sans"/>
+          <w:b/>
+          <w:bCs/>
+          <w:color w:val="000000"/>
+          <w:sz w:val="21"/>
+          <w:szCs w:val="21"/>
+          <w:lang w:eastAsia="fr-FR"/>
+        </w:rPr>
+      </w:pPr>
+      <w:r>
+        <w:rPr>
+          <w:rFonts w:ascii="Open Sans" w:eastAsia="Times New Roman" w:hAnsi="Open Sans" w:cs="Open Sans"/>
+          <w:b/>
+          <w:bCs/>
+          <w:color w:val="000000"/>
+          <w:sz w:val="21"/>
+          <w:szCs w:val="21"/>
+          <w:lang w:eastAsia="fr-FR"/>
+        </w:rPr>
+        <w:t>Analyser les besoins</w:t>
+      </w:r>
+    </w:p>
+    <w:p>
+      <w:pPr>
+        <w:shd w:val="clear" w:color="auto" w:fill="FFFFFF"/>
+        <w:spacing w:after="171" w:line="384" w:lineRule="atLeast"/>
+        <w:rPr>
+          <w:rFonts w:ascii="Open Sans" w:eastAsia="Times New Roman" w:hAnsi="Open Sans" w:cs="Open Sans"/>
+          <w:color w:val="444444"/>
+          <w:sz w:val="21"/>
+          <w:szCs w:val="21"/>
+          <w:lang w:eastAsia="fr-FR"/>
+        </w:rPr>
+      </w:pPr>
+      <w:r>
+        <w:rPr>
+          <w:rFonts w:ascii="Open Sans" w:eastAsia="Times New Roman" w:hAnsi="Open Sans" w:cs="Open Sans"/>
+          <w:color w:val="444444"/>
+          <w:sz w:val="21"/>
+          <w:szCs w:val="21"/>
+          <w:lang w:eastAsia="fr-FR"/>
+        </w:rPr>
+        <w:t>Lors de la phase de conception, le développeur informatique analyse le projet qui lui est confié, en fonction des besoins des utilisateurs, consignés dans un cahier des charges. Il étudie les étapes de fonctionnement du programme, puis détermine une solution technique avant de créer un prototype de la future application.</w:t>
+      </w:r>
+    </w:p>
+    <w:p>
+      <w:pPr>
+        <w:shd w:val="clear" w:color="auto" w:fill="FFFFFF"/>
+        <w:spacing w:after="0" w:line="384" w:lineRule="atLeast"/>
+        <w:rPr>
+          <w:rFonts w:ascii="Open Sans" w:eastAsia="Times New Roman" w:hAnsi="Open Sans" w:cs="Open Sans"/>
+          <w:b/>
+          <w:bCs/>
+          <w:color w:val="000000"/>
+          <w:sz w:val="21"/>
+          <w:szCs w:val="21"/>
+          <w:lang w:eastAsia="fr-FR"/>
+        </w:rPr>
+      </w:pPr>
+      <w:r>
+        <w:rPr>
+          <w:rFonts w:ascii="Open Sans" w:eastAsia="Times New Roman" w:hAnsi="Open Sans" w:cs="Open Sans"/>
+          <w:b/>
+          <w:bCs/>
+          <w:color w:val="000000"/>
+          <w:sz w:val="21"/>
+          <w:szCs w:val="21"/>
+          <w:lang w:eastAsia="fr-FR"/>
+        </w:rPr>
+        <w:t>Écrire un programme informatique</w:t>
+      </w:r>
+    </w:p>
+    <w:p>
+      <w:pPr>
+        <w:shd w:val="clear" w:color="auto" w:fill="FFFFFF"/>
+        <w:spacing w:after="171" w:line="384" w:lineRule="atLeast"/>
+        <w:rPr>
+          <w:rFonts w:ascii="Open Sans" w:eastAsia="Times New Roman" w:hAnsi="Open Sans" w:cs="Open Sans"/>
+          <w:color w:val="444444"/>
+          <w:sz w:val="21"/>
+          <w:szCs w:val="21"/>
+          <w:lang w:eastAsia="fr-FR"/>
+        </w:rPr>
+      </w:pPr>
+      <w:r>
+        <w:rPr>
+          <w:rFonts w:ascii="Open Sans" w:eastAsia="Times New Roman" w:hAnsi="Open Sans" w:cs="Open Sans"/>
+          <w:color w:val="444444"/>
+          <w:sz w:val="21"/>
+          <w:szCs w:val="21"/>
+          <w:lang w:eastAsia="fr-FR"/>
+        </w:rPr>
+        <w:t>Ce spécialiste du développement peut se charger de l'écriture d'une ou plusieurs parties d'un programme, voire le concevoir dans sa totalité. Il détaille les lignes de code informatique, c'est-à-dire les ordres que va comprendre l'ordinateur. De plus en plus, il a recours à des logiciels standards prêts à être utilisés (progiciels), qui lui font gagner un temps considérable. Ensuite, il participe aux phases d'essai, essentielles pour tester les applications.</w:t>
+      </w:r>
+    </w:p>
+    <w:p>
+      <w:pPr>
+        <w:shd w:val="clear" w:color="auto" w:fill="FFFFFF"/>
+        <w:spacing w:after="0" w:line="384" w:lineRule="atLeast"/>
+        <w:rPr>
+          <w:rFonts w:ascii="Open Sans" w:eastAsia="Times New Roman" w:hAnsi="Open Sans" w:cs="Open Sans"/>
+          <w:b/>
+          <w:bCs/>
+          <w:color w:val="000000"/>
+          <w:sz w:val="21"/>
+          <w:szCs w:val="21"/>
+          <w:lang w:eastAsia="fr-FR"/>
+        </w:rPr>
+      </w:pPr>
+      <w:r>
+        <w:rPr>
+          <w:rFonts w:ascii="Open Sans" w:eastAsia="Times New Roman" w:hAnsi="Open Sans" w:cs="Open Sans"/>
+          <w:b/>
+          <w:bCs/>
+          <w:color w:val="000000"/>
+          <w:sz w:val="21"/>
+          <w:szCs w:val="21"/>
+          <w:lang w:eastAsia="fr-FR"/>
+        </w:rPr>
+        <w:t>Apporter un soutien technique</w:t>
+      </w:r>
+    </w:p>
+    <w:p>
+      <w:pPr>
+        <w:shd w:val="clear" w:color="auto" w:fill="FFFFFF"/>
+        <w:spacing w:after="171" w:line="384" w:lineRule="atLeast"/>
+        <w:rPr>
+          <w:rFonts w:ascii="Open Sans" w:eastAsia="Times New Roman" w:hAnsi="Open Sans" w:cs="Open Sans"/>
+          <w:color w:val="444444"/>
+          <w:sz w:val="21"/>
+          <w:szCs w:val="21"/>
+          <w:lang w:eastAsia="fr-FR"/>
+        </w:rPr>
+      </w:pPr>
+      <w:r>
+        <w:rPr>
+          <w:rFonts w:ascii="Open Sans" w:eastAsia="Times New Roman" w:hAnsi="Open Sans" w:cs="Open Sans"/>
+          <w:color w:val="444444"/>
+          <w:sz w:val="21"/>
+          <w:szCs w:val="21"/>
+          <w:lang w:eastAsia="fr-FR"/>
+        </w:rPr>
+        <w:t>Il réalise les notices techniques d'installation, ainsi que les guides pour les utilisateurs. Il est parfois amené à leur apporter un soutien technique ou à les former à l'application. En l'absence de technicien de maintenance en informatique, il peut assurer lui-même le suivi de son produit. Par exemple, lorsqu'il construit un programme spécifique pour une demande précise, il pourra le mettre à jour afin de le faire évoluer.</w:t>
+      </w:r>
+    </w:p>
+    <w:p>
+      <w:pPr>
+        <w:shd w:val="clear" w:color="auto" w:fill="FFFFFF"/>
+        <w:spacing w:before="600" w:after="300" w:line="240" w:lineRule="auto"/>
+        <w:outlineLvl w:val="1"/>
         <w:rPr>
           <w:rFonts w:ascii="inherit" w:eastAsia="Times New Roman" w:hAnsi="inherit" w:cs="Open Sans"/>
           <w:color w:val="333333"/>
@@ -163,8 +1001,7 @@
           <w:szCs w:val="36"/>
           <w:lang w:eastAsia="fr-FR"/>
         </w:rPr>
-        <w:t>,</w:t>
-      </w:r>
+      </w:pPr>
       <w:r>
         <w:rPr>
           <w:rFonts w:ascii="inherit" w:eastAsia="Times New Roman" w:hAnsi="inherit" w:cs="Open Sans"/>
@@ -173,823 +1010,7 @@
           <w:szCs w:val="36"/>
           <w:lang w:eastAsia="fr-FR"/>
         </w:rPr>
-        <w:t xml:space="preserve"> </w:t>
-      </w:r>
-      <w:r>
-        <w:rPr>
-          <w:rFonts w:ascii="inherit" w:eastAsia="Times New Roman" w:hAnsi="inherit" w:cs="Open Sans"/>
-          <w:color w:val="333333"/>
-          <w:sz w:val="36"/>
-          <w:szCs w:val="36"/>
-          <w:lang w:eastAsia="fr-FR"/>
-        </w:rPr>
-        <w:t>en utilisant des langages de programmation</w:t>
-      </w:r>
-      <w:r>
-        <w:rPr>
-          <w:rFonts w:ascii="inherit" w:eastAsia="Times New Roman" w:hAnsi="inherit" w:cs="Open Sans"/>
-          <w:color w:val="333333"/>
-          <w:sz w:val="36"/>
-          <w:szCs w:val="36"/>
-          <w:lang w:eastAsia="fr-FR"/>
-        </w:rPr>
-        <w:t xml:space="preserve">. Il a pour but de </w:t>
-      </w:r>
-      <w:r>
-        <w:rPr>
-          <w:rFonts w:ascii="inherit" w:eastAsia="Times New Roman" w:hAnsi="inherit" w:cs="Open Sans"/>
-          <w:color w:val="333333"/>
-          <w:sz w:val="36"/>
-          <w:szCs w:val="36"/>
-          <w:lang w:eastAsia="fr-FR"/>
-        </w:rPr>
-        <w:t>répondre</w:t>
-      </w:r>
-      <w:r>
-        <w:rPr>
-          <w:rFonts w:ascii="inherit" w:eastAsia="Times New Roman" w:hAnsi="inherit" w:cs="Open Sans"/>
-          <w:color w:val="333333"/>
-          <w:sz w:val="36"/>
-          <w:szCs w:val="36"/>
-          <w:lang w:eastAsia="fr-FR"/>
-        </w:rPr>
-        <w:t xml:space="preserve"> </w:t>
-      </w:r>
-      <w:r>
-        <w:rPr>
-          <w:rFonts w:ascii="inherit" w:eastAsia="Times New Roman" w:hAnsi="inherit" w:cs="Open Sans"/>
-          <w:color w:val="333333"/>
-          <w:sz w:val="36"/>
-          <w:szCs w:val="36"/>
-          <w:lang w:eastAsia="fr-FR"/>
-        </w:rPr>
-        <w:t xml:space="preserve">aux </w:t>
-      </w:r>
-      <w:r>
-        <w:rPr>
-          <w:rFonts w:ascii="inherit" w:eastAsia="Times New Roman" w:hAnsi="inherit" w:cs="Open Sans"/>
-          <w:color w:val="333333"/>
-          <w:sz w:val="36"/>
-          <w:szCs w:val="36"/>
-          <w:lang w:eastAsia="fr-FR"/>
-        </w:rPr>
-        <w:t xml:space="preserve">attentes </w:t>
-      </w:r>
-      <w:r>
-        <w:rPr>
-          <w:rFonts w:ascii="inherit" w:eastAsia="Times New Roman" w:hAnsi="inherit" w:cs="Open Sans"/>
-          <w:color w:val="333333"/>
-          <w:sz w:val="36"/>
-          <w:szCs w:val="36"/>
-          <w:lang w:eastAsia="fr-FR"/>
-        </w:rPr>
-        <w:t>d</w:t>
-      </w:r>
-      <w:r>
-        <w:rPr>
-          <w:rFonts w:ascii="inherit" w:eastAsia="Times New Roman" w:hAnsi="inherit" w:cs="Open Sans"/>
-          <w:color w:val="333333"/>
-          <w:sz w:val="36"/>
-          <w:szCs w:val="36"/>
-          <w:lang w:eastAsia="fr-FR"/>
-        </w:rPr>
-        <w:t xml:space="preserve">es </w:t>
-      </w:r>
-      <w:r>
-        <w:rPr>
-          <w:rFonts w:ascii="inherit" w:eastAsia="Times New Roman" w:hAnsi="inherit" w:cs="Open Sans"/>
-          <w:color w:val="333333"/>
-          <w:sz w:val="36"/>
-          <w:szCs w:val="36"/>
-          <w:lang w:eastAsia="fr-FR"/>
-        </w:rPr>
-        <w:t>utilisateurs</w:t>
-      </w:r>
-      <w:r>
-        <w:rPr>
-          <w:rFonts w:ascii="inherit" w:eastAsia="Times New Roman" w:hAnsi="inherit" w:cs="Open Sans"/>
-          <w:color w:val="333333"/>
-          <w:sz w:val="36"/>
-          <w:szCs w:val="36"/>
-          <w:lang w:eastAsia="fr-FR"/>
-        </w:rPr>
-        <w:t xml:space="preserve"> </w:t>
-      </w:r>
-      <w:r>
-        <w:rPr>
-          <w:rFonts w:ascii="inherit" w:eastAsia="Times New Roman" w:hAnsi="inherit" w:cs="Open Sans"/>
-          <w:color w:val="333333"/>
-          <w:sz w:val="36"/>
-          <w:szCs w:val="36"/>
-          <w:lang w:eastAsia="fr-FR"/>
-        </w:rPr>
-        <w:t>en respectant des</w:t>
-      </w:r>
-      <w:r>
-        <w:rPr>
-          <w:rFonts w:ascii="inherit" w:eastAsia="Times New Roman" w:hAnsi="inherit" w:cs="Open Sans"/>
-          <w:color w:val="333333"/>
-          <w:sz w:val="36"/>
-          <w:szCs w:val="36"/>
-          <w:lang w:eastAsia="fr-FR"/>
-        </w:rPr>
-        <w:t xml:space="preserve"> délais de livraison, </w:t>
-      </w:r>
-      <w:r>
-        <w:rPr>
-          <w:rFonts w:ascii="inherit" w:eastAsia="Times New Roman" w:hAnsi="inherit" w:cs="Open Sans"/>
-          <w:color w:val="333333"/>
-          <w:sz w:val="36"/>
-          <w:szCs w:val="36"/>
-          <w:lang w:eastAsia="fr-FR"/>
-        </w:rPr>
-        <w:t>d</w:t>
-      </w:r>
-      <w:r>
-        <w:rPr>
-          <w:rFonts w:ascii="inherit" w:eastAsia="Times New Roman" w:hAnsi="inherit" w:cs="Open Sans"/>
-          <w:color w:val="333333"/>
-          <w:sz w:val="36"/>
-          <w:szCs w:val="36"/>
-          <w:lang w:eastAsia="fr-FR"/>
-        </w:rPr>
-        <w:t xml:space="preserve">es coûts </w:t>
-      </w:r>
-      <w:r>
-        <w:rPr>
-          <w:rFonts w:ascii="inherit" w:eastAsia="Times New Roman" w:hAnsi="inherit" w:cs="Open Sans"/>
-          <w:color w:val="333333"/>
-          <w:sz w:val="36"/>
-          <w:szCs w:val="36"/>
-          <w:lang w:eastAsia="fr-FR"/>
-        </w:rPr>
-        <w:t xml:space="preserve">et </w:t>
-      </w:r>
-      <w:r>
-        <w:rPr>
-          <w:rFonts w:ascii="inherit" w:eastAsia="Times New Roman" w:hAnsi="inherit" w:cs="Open Sans"/>
-          <w:color w:val="333333"/>
-          <w:sz w:val="36"/>
-          <w:szCs w:val="36"/>
-          <w:lang w:eastAsia="fr-FR"/>
-        </w:rPr>
-        <w:t xml:space="preserve">il se doit de </w:t>
-      </w:r>
-      <w:r>
-        <w:rPr>
-          <w:rFonts w:ascii="inherit" w:eastAsia="Times New Roman" w:hAnsi="inherit" w:cs="Open Sans"/>
-          <w:color w:val="333333"/>
-          <w:sz w:val="36"/>
-          <w:szCs w:val="36"/>
-          <w:lang w:eastAsia="fr-FR"/>
-        </w:rPr>
-        <w:t xml:space="preserve">répondre </w:t>
-      </w:r>
-      <w:r>
-        <w:rPr>
-          <w:rFonts w:ascii="inherit" w:eastAsia="Times New Roman" w:hAnsi="inherit" w:cs="Open Sans"/>
-          <w:color w:val="333333"/>
-          <w:sz w:val="36"/>
-          <w:szCs w:val="36"/>
-          <w:lang w:eastAsia="fr-FR"/>
-        </w:rPr>
-        <w:t xml:space="preserve">aux </w:t>
-      </w:r>
-      <w:r>
-        <w:rPr>
-          <w:rFonts w:ascii="inherit" w:eastAsia="Times New Roman" w:hAnsi="inherit" w:cs="Open Sans"/>
-          <w:color w:val="333333"/>
-          <w:sz w:val="36"/>
-          <w:szCs w:val="36"/>
-          <w:lang w:eastAsia="fr-FR"/>
-        </w:rPr>
-        <w:t>exigences de sécurité propre à son domaine d’interventio</w:t>
-      </w:r>
-      <w:r>
-        <w:rPr>
-          <w:rFonts w:ascii="inherit" w:eastAsia="Times New Roman" w:hAnsi="inherit" w:cs="Open Sans"/>
-          <w:color w:val="333333"/>
-          <w:sz w:val="36"/>
-          <w:szCs w:val="36"/>
-          <w:lang w:eastAsia="fr-FR"/>
-        </w:rPr>
-        <w:t>n.</w:t>
-      </w:r>
-      <w:r>
-        <w:rPr>
-          <w:rFonts w:ascii="inherit" w:eastAsia="Times New Roman" w:hAnsi="inherit" w:cs="Open Sans"/>
-          <w:color w:val="333333"/>
-          <w:sz w:val="36"/>
-          <w:szCs w:val="36"/>
-          <w:lang w:eastAsia="fr-FR"/>
-        </w:rPr>
-        <w:t xml:space="preserve"> </w:t>
-      </w:r>
-    </w:p>
-    <w:p>
-      <w:pPr>
-        <w:shd w:val="clear" w:color="auto" w:fill="FFFFFF"/>
-        <w:spacing w:before="600" w:after="300" w:line="240" w:lineRule="auto"/>
-        <w:outlineLvl w:val="1"/>
-        <w:rPr>
-          <w:rFonts w:ascii="inherit" w:eastAsia="Times New Roman" w:hAnsi="inherit" w:cs="Open Sans"/>
-          <w:color w:val="333333"/>
-          <w:sz w:val="36"/>
-          <w:szCs w:val="36"/>
-          <w:lang w:eastAsia="fr-FR"/>
-        </w:rPr>
-      </w:pPr>
-    </w:p>
-    <w:p>
-      <w:pPr>
-        <w:shd w:val="clear" w:color="auto" w:fill="FFFFFF"/>
-        <w:spacing w:before="600" w:after="300" w:line="240" w:lineRule="auto"/>
-        <w:outlineLvl w:val="1"/>
-        <w:rPr>
-          <w:rFonts w:ascii="inherit" w:eastAsia="Times New Roman" w:hAnsi="inherit" w:cs="Open Sans"/>
-          <w:color w:val="333333"/>
-          <w:sz w:val="36"/>
-          <w:szCs w:val="36"/>
-          <w:lang w:eastAsia="fr-FR"/>
-        </w:rPr>
-      </w:pPr>
-      <w:r>
-        <w:rPr>
-          <w:rFonts w:ascii="inherit" w:eastAsia="Times New Roman" w:hAnsi="inherit" w:cs="Open Sans"/>
-          <w:color w:val="333333"/>
-          <w:sz w:val="36"/>
-          <w:szCs w:val="36"/>
-          <w:lang w:eastAsia="fr-FR"/>
-        </w:rPr>
-        <w:t xml:space="preserve">Les </w:t>
-      </w:r>
-      <w:r>
-        <w:rPr>
-          <w:rFonts w:ascii="inherit" w:eastAsia="Times New Roman" w:hAnsi="inherit" w:cs="Open Sans"/>
-          <w:color w:val="333333"/>
-          <w:sz w:val="36"/>
-          <w:szCs w:val="36"/>
-          <w:lang w:eastAsia="fr-FR"/>
-        </w:rPr>
-        <w:t xml:space="preserve">compétences techniques et </w:t>
-      </w:r>
-      <w:r>
-        <w:rPr>
-          <w:rFonts w:ascii="inherit" w:eastAsia="Times New Roman" w:hAnsi="inherit" w:cs="Open Sans"/>
-          <w:color w:val="333333"/>
-          <w:sz w:val="36"/>
-          <w:szCs w:val="36"/>
-          <w:lang w:eastAsia="fr-FR"/>
-        </w:rPr>
-        <w:t>aptitudes comportementales</w:t>
-      </w:r>
-      <w:r>
-        <w:rPr>
-          <w:rFonts w:ascii="inherit" w:eastAsia="Times New Roman" w:hAnsi="inherit" w:cs="Open Sans"/>
-          <w:color w:val="333333"/>
-          <w:sz w:val="36"/>
-          <w:szCs w:val="36"/>
-          <w:lang w:eastAsia="fr-FR"/>
-        </w:rPr>
-        <w:t> :</w:t>
-      </w:r>
-    </w:p>
-    <w:p>
-      <w:pPr>
-        <w:shd w:val="clear" w:color="auto" w:fill="FFFFFF"/>
-        <w:spacing w:before="600" w:after="300" w:line="240" w:lineRule="auto"/>
-        <w:outlineLvl w:val="1"/>
-        <w:rPr>
-          <w:rFonts w:ascii="inherit" w:eastAsia="Times New Roman" w:hAnsi="inherit" w:cs="Open Sans"/>
-          <w:color w:val="333333"/>
-          <w:sz w:val="36"/>
-          <w:szCs w:val="36"/>
-          <w:lang w:eastAsia="fr-FR"/>
-        </w:rPr>
-      </w:pPr>
-      <w:r>
-        <w:rPr>
-          <w:rFonts w:ascii="inherit" w:eastAsia="Times New Roman" w:hAnsi="inherit" w:cs="Open Sans"/>
-          <w:color w:val="333333"/>
-          <w:sz w:val="36"/>
-          <w:szCs w:val="36"/>
-          <w:lang w:eastAsia="fr-FR"/>
-        </w:rPr>
-        <w:t xml:space="preserve">LE CDA </w:t>
-      </w:r>
-      <w:r>
-        <w:rPr>
-          <w:rFonts w:ascii="inherit" w:eastAsia="Times New Roman" w:hAnsi="inherit" w:cs="Open Sans"/>
-          <w:color w:val="333333"/>
-          <w:sz w:val="36"/>
-          <w:szCs w:val="36"/>
-          <w:lang w:eastAsia="fr-FR"/>
-        </w:rPr>
-        <w:t xml:space="preserve">a acquis les compétences </w:t>
-      </w:r>
-      <w:proofErr w:type="gramStart"/>
-      <w:r>
-        <w:rPr>
-          <w:rFonts w:ascii="inherit" w:eastAsia="Times New Roman" w:hAnsi="inherit" w:cs="Open Sans"/>
-          <w:color w:val="333333"/>
-          <w:sz w:val="36"/>
-          <w:szCs w:val="36"/>
-          <w:lang w:eastAsia="fr-FR"/>
-        </w:rPr>
-        <w:t xml:space="preserve">techniques </w:t>
-      </w:r>
-      <w:r>
-        <w:rPr>
-          <w:rFonts w:ascii="inherit" w:eastAsia="Times New Roman" w:hAnsi="inherit" w:cs="Open Sans"/>
-          <w:color w:val="333333"/>
-          <w:sz w:val="36"/>
-          <w:szCs w:val="36"/>
-          <w:lang w:eastAsia="fr-FR"/>
-        </w:rPr>
-        <w:t xml:space="preserve"> suivantes</w:t>
-      </w:r>
-      <w:proofErr w:type="gramEnd"/>
-      <w:r>
-        <w:rPr>
-          <w:rFonts w:ascii="inherit" w:eastAsia="Times New Roman" w:hAnsi="inherit" w:cs="Open Sans"/>
-          <w:color w:val="333333"/>
-          <w:sz w:val="36"/>
-          <w:szCs w:val="36"/>
-          <w:lang w:eastAsia="fr-FR"/>
-        </w:rPr>
-        <w:t xml:space="preserve"> : </w:t>
-      </w:r>
-    </w:p>
-    <w:p>
-      <w:pPr>
-        <w:shd w:val="clear" w:color="auto" w:fill="FFFFFF"/>
-        <w:spacing w:before="600" w:after="300" w:line="240" w:lineRule="auto"/>
-        <w:outlineLvl w:val="1"/>
-        <w:rPr>
-          <w:rFonts w:ascii="inherit" w:eastAsia="Times New Roman" w:hAnsi="inherit" w:cs="Open Sans"/>
-          <w:color w:val="333333"/>
-          <w:sz w:val="36"/>
-          <w:szCs w:val="36"/>
-          <w:lang w:eastAsia="fr-FR"/>
-        </w:rPr>
-      </w:pPr>
-      <w:r>
-        <w:rPr>
-          <w:rFonts w:ascii="inherit" w:eastAsia="Times New Roman" w:hAnsi="inherit" w:cs="Open Sans"/>
-          <w:color w:val="333333"/>
-          <w:sz w:val="36"/>
-          <w:szCs w:val="36"/>
-          <w:lang w:eastAsia="fr-FR"/>
-        </w:rPr>
-        <w:t>Il e</w:t>
-      </w:r>
-      <w:r>
-        <w:rPr>
-          <w:rFonts w:ascii="inherit" w:eastAsia="Times New Roman" w:hAnsi="inherit" w:cs="Open Sans"/>
-          <w:color w:val="333333"/>
-          <w:sz w:val="36"/>
-          <w:szCs w:val="36"/>
-          <w:lang w:eastAsia="fr-FR"/>
-        </w:rPr>
-        <w:t xml:space="preserve">st à l’aise dans le raisonnement logique et </w:t>
-      </w:r>
-      <w:proofErr w:type="gramStart"/>
-      <w:r>
-        <w:rPr>
-          <w:rFonts w:ascii="inherit" w:eastAsia="Times New Roman" w:hAnsi="inherit" w:cs="Open Sans"/>
-          <w:color w:val="333333"/>
-          <w:sz w:val="36"/>
-          <w:szCs w:val="36"/>
-          <w:lang w:eastAsia="fr-FR"/>
-        </w:rPr>
-        <w:t>abstrait</w:t>
-      </w:r>
-      <w:r>
-        <w:rPr>
-          <w:rFonts w:ascii="inherit" w:eastAsia="Times New Roman" w:hAnsi="inherit" w:cs="Open Sans"/>
-          <w:color w:val="333333"/>
-          <w:sz w:val="36"/>
-          <w:szCs w:val="36"/>
-          <w:lang w:eastAsia="fr-FR"/>
-        </w:rPr>
-        <w:t> .</w:t>
-      </w:r>
-      <w:proofErr w:type="gramEnd"/>
-    </w:p>
-    <w:p>
-      <w:pPr>
-        <w:shd w:val="clear" w:color="auto" w:fill="FFFFFF"/>
-        <w:spacing w:before="600" w:after="300" w:line="240" w:lineRule="auto"/>
-        <w:outlineLvl w:val="1"/>
-        <w:rPr>
-          <w:rFonts w:ascii="inherit" w:eastAsia="Times New Roman" w:hAnsi="inherit" w:cs="Open Sans"/>
-          <w:color w:val="333333"/>
-          <w:sz w:val="36"/>
-          <w:szCs w:val="36"/>
-          <w:lang w:eastAsia="fr-FR"/>
-        </w:rPr>
-      </w:pPr>
-      <w:r>
-        <w:rPr>
-          <w:rFonts w:ascii="inherit" w:eastAsia="Times New Roman" w:hAnsi="inherit" w:cs="Open Sans"/>
-          <w:color w:val="333333"/>
-          <w:sz w:val="36"/>
-          <w:szCs w:val="36"/>
-          <w:lang w:eastAsia="fr-FR"/>
-        </w:rPr>
-        <w:t xml:space="preserve">Il </w:t>
-      </w:r>
-      <w:r>
-        <w:rPr>
-          <w:rFonts w:ascii="inherit" w:eastAsia="Times New Roman" w:hAnsi="inherit" w:cs="Open Sans"/>
-          <w:color w:val="333333"/>
-          <w:sz w:val="36"/>
-          <w:szCs w:val="36"/>
-          <w:lang w:eastAsia="fr-FR"/>
-        </w:rPr>
-        <w:t>maîtrise la langue fra</w:t>
-      </w:r>
-      <w:r>
-        <w:rPr>
-          <w:rFonts w:ascii="inherit" w:eastAsia="Times New Roman" w:hAnsi="inherit" w:cs="Open Sans"/>
-          <w:color w:val="333333"/>
-          <w:sz w:val="36"/>
-          <w:szCs w:val="36"/>
-          <w:lang w:eastAsia="fr-FR"/>
-        </w:rPr>
-        <w:t xml:space="preserve">nçaise. </w:t>
-      </w:r>
-    </w:p>
-    <w:p>
-      <w:pPr>
-        <w:shd w:val="clear" w:color="auto" w:fill="FFFFFF"/>
-        <w:spacing w:before="600" w:after="300" w:line="240" w:lineRule="auto"/>
-        <w:outlineLvl w:val="1"/>
-        <w:rPr>
-          <w:rFonts w:ascii="inherit" w:eastAsia="Times New Roman" w:hAnsi="inherit" w:cs="Open Sans"/>
-          <w:color w:val="333333"/>
-          <w:sz w:val="36"/>
-          <w:szCs w:val="36"/>
-          <w:lang w:eastAsia="fr-FR"/>
-        </w:rPr>
-      </w:pPr>
-    </w:p>
-    <w:p>
-      <w:pPr>
-        <w:shd w:val="clear" w:color="auto" w:fill="FFFFFF"/>
-        <w:spacing w:before="600" w:after="300" w:line="240" w:lineRule="auto"/>
-        <w:outlineLvl w:val="1"/>
-        <w:rPr>
-          <w:rFonts w:ascii="inherit" w:eastAsia="Times New Roman" w:hAnsi="inherit" w:cs="Open Sans"/>
-          <w:color w:val="333333"/>
-          <w:sz w:val="36"/>
-          <w:szCs w:val="36"/>
-          <w:lang w:eastAsia="fr-FR"/>
-        </w:rPr>
-      </w:pPr>
-      <w:r>
-        <w:rPr>
-          <w:rFonts w:ascii="Open Sans" w:hAnsi="Open Sans" w:cs="Open Sans"/>
-          <w:color w:val="000000"/>
-          <w:sz w:val="21"/>
-          <w:szCs w:val="21"/>
-          <w:shd w:val="clear" w:color="auto" w:fill="FFFFFF"/>
-        </w:rPr>
-        <w:t>Pratique correcte du français parlé et écrit</w:t>
-      </w:r>
-      <w:r>
-        <w:rPr>
-          <w:rFonts w:ascii="Open Sans" w:hAnsi="Open Sans" w:cs="Open Sans"/>
-          <w:color w:val="000000"/>
-          <w:sz w:val="21"/>
-          <w:szCs w:val="21"/>
-        </w:rPr>
-        <w:br/>
-      </w:r>
-      <w:r>
-        <w:rPr>
-          <w:rFonts w:ascii="Open Sans" w:hAnsi="Open Sans" w:cs="Open Sans"/>
-          <w:color w:val="000000"/>
-          <w:sz w:val="21"/>
-          <w:szCs w:val="21"/>
-          <w:shd w:val="clear" w:color="auto" w:fill="FFFFFF"/>
-        </w:rPr>
-        <w:softHyphen/>
-        <w:t xml:space="preserve"> Aptitude au raisonnement logique et abstrait</w:t>
-      </w:r>
-      <w:r>
-        <w:rPr>
-          <w:rFonts w:ascii="Open Sans" w:hAnsi="Open Sans" w:cs="Open Sans"/>
-          <w:color w:val="000000"/>
-          <w:sz w:val="21"/>
-          <w:szCs w:val="21"/>
-        </w:rPr>
-        <w:br/>
-      </w:r>
-      <w:r>
-        <w:rPr>
-          <w:rFonts w:ascii="Open Sans" w:hAnsi="Open Sans" w:cs="Open Sans"/>
-          <w:color w:val="000000"/>
-          <w:sz w:val="21"/>
-          <w:szCs w:val="21"/>
-          <w:shd w:val="clear" w:color="auto" w:fill="FFFFFF"/>
-        </w:rPr>
-        <w:softHyphen/>
-        <w:t xml:space="preserve"> Sens du service, autonomie, capacités d’adaptation, sens de l’organisation</w:t>
-      </w:r>
-      <w:r>
-        <w:rPr>
-          <w:rFonts w:ascii="Open Sans" w:hAnsi="Open Sans" w:cs="Open Sans"/>
-          <w:color w:val="000000"/>
-          <w:sz w:val="21"/>
-          <w:szCs w:val="21"/>
-        </w:rPr>
-        <w:br/>
-      </w:r>
-      <w:r>
-        <w:rPr>
-          <w:rFonts w:ascii="Open Sans" w:hAnsi="Open Sans" w:cs="Open Sans"/>
-          <w:color w:val="000000"/>
-          <w:sz w:val="21"/>
-          <w:szCs w:val="21"/>
-          <w:shd w:val="clear" w:color="auto" w:fill="FFFFFF"/>
-        </w:rPr>
-        <w:softHyphen/>
-        <w:t xml:space="preserve"> Lecture de textes simples en anglais souhaitée</w:t>
-      </w:r>
-      <w:r>
-        <w:rPr>
-          <w:rFonts w:ascii="Open Sans" w:hAnsi="Open Sans" w:cs="Open Sans"/>
-          <w:color w:val="000000"/>
-          <w:sz w:val="21"/>
-          <w:szCs w:val="21"/>
-        </w:rPr>
-        <w:br/>
-      </w:r>
-      <w:r>
-        <w:rPr>
-          <w:rFonts w:ascii="Open Sans" w:hAnsi="Open Sans" w:cs="Open Sans"/>
-          <w:color w:val="000000"/>
-          <w:sz w:val="21"/>
-          <w:szCs w:val="21"/>
-          <w:shd w:val="clear" w:color="auto" w:fill="FFFFFF"/>
-        </w:rPr>
-        <w:softHyphen/>
-        <w:t xml:space="preserve"> Esprit d’analyse et de synthèse</w:t>
-      </w:r>
-      <w:r>
-        <w:rPr>
-          <w:rFonts w:ascii="Open Sans" w:hAnsi="Open Sans" w:cs="Open Sans"/>
-          <w:color w:val="000000"/>
-          <w:sz w:val="21"/>
-          <w:szCs w:val="21"/>
-        </w:rPr>
-        <w:br/>
-      </w:r>
-      <w:r>
-        <w:rPr>
-          <w:rFonts w:ascii="Open Sans" w:hAnsi="Open Sans" w:cs="Open Sans"/>
-          <w:color w:val="000000"/>
-          <w:sz w:val="21"/>
-          <w:szCs w:val="21"/>
-          <w:shd w:val="clear" w:color="auto" w:fill="FFFFFF"/>
-        </w:rPr>
-        <w:softHyphen/>
-        <w:t xml:space="preserve"> Capacités gestuelles suffisantes pour la frappe au clavier</w:t>
-      </w:r>
-      <w:r>
-        <w:rPr>
-          <w:rFonts w:ascii="Open Sans" w:hAnsi="Open Sans" w:cs="Open Sans"/>
-          <w:color w:val="000000"/>
-          <w:sz w:val="21"/>
-          <w:szCs w:val="21"/>
-        </w:rPr>
-        <w:br/>
-      </w:r>
-      <w:r>
-        <w:rPr>
-          <w:rFonts w:ascii="Open Sans" w:hAnsi="Open Sans" w:cs="Open Sans"/>
-          <w:color w:val="000000"/>
-          <w:sz w:val="21"/>
-          <w:szCs w:val="21"/>
-          <w:shd w:val="clear" w:color="auto" w:fill="FFFFFF"/>
-        </w:rPr>
-        <w:softHyphen/>
-        <w:t xml:space="preserve"> En cas de troubles visuels importants, nécessité d’une adaptation du poste de travail en conséquence</w:t>
-      </w:r>
-    </w:p>
-    <w:p>
-      <w:pPr>
-        <w:shd w:val="clear" w:color="auto" w:fill="FFFFFF"/>
-        <w:spacing w:before="600" w:after="300" w:line="240" w:lineRule="auto"/>
-        <w:outlineLvl w:val="1"/>
-        <w:rPr>
-          <w:rFonts w:ascii="inherit" w:eastAsia="Times New Roman" w:hAnsi="inherit" w:cs="Open Sans"/>
-          <w:color w:val="333333"/>
-          <w:sz w:val="36"/>
-          <w:szCs w:val="36"/>
-          <w:lang w:eastAsia="fr-FR"/>
-        </w:rPr>
-      </w:pPr>
-      <w:r>
-        <w:t xml:space="preserve">Concepteur développeur d’applications Définition de l’emploi type et des conditions d’exercice Le concepteur développeur d’applications conçoit et développe des services numériques à destination des utilisateurs en respectant les normes et standards reconnus par la profession et en suivant l’état de l’art de la sécurité informatique à toutes les étapes. La connaissance du métier du client pour lequel il réalise l'application peut être demandée. Il prend en compte les contraintes économiques, en termes de coûts et de délais, les exigences de sécurité propres à son domaine d’intervention. Il peut aussi être amené, à la demande du client, à intégrer les principes liés à la conception responsable de services numériques. Pour concevoir et développer les interfaces utilisateur de type desktop ou web, il élabore une maquette avec les enchaînements d’écran, qu’il fait valider à l’utilisateur. Il code les formulaires de saisie et de résultats, ainsi que les états, en programmant de manière sécurisée les événements utilisateur et en accédant aux données stockées dans une base. Pour concevoir et mettre en œuvre la persistance des données, il analyse un cahier des charges fonctionnel ou une demande utilisateur afin de modéliser et créer une base de données de type relationnel ou NoSQL (Not </w:t>
-      </w:r>
-      <w:proofErr w:type="spellStart"/>
-      <w:r>
-        <w:t>only</w:t>
-      </w:r>
-      <w:proofErr w:type="spellEnd"/>
-      <w:r>
-        <w:t xml:space="preserve"> SQL) ou d’adapter une base existante en l’optimisant ou en ajoutant des éléments et en veillant à ne pas introduire de vulnérabilité dans le système d’informations. Pour concevoir et développer une application multicouche répartie, il analyse la demande en s’appuyant sur une démarche permettant de construire les services numériques en plusieurs couches correspondant aux couches présentation, métier et persistance. Il s'adapte en continu aux évolutions technologiques et réglementaires de la filière Etudes et développement. Pour assurer cette veille, l'usage de la langue anglaise est souvent requis pour la lecture et la compréhension de documentations techniques ainsi que pour assurer des échanges techniques au moyen de textes courts avec des développeurs distants pouvant être de nationalités différentes. Il agit avec autonomie et le cas échéant avec des responsabilités d’animation et de coordination, Ces projets font suite à des demandes formulées directement par un client, par une maîtrise d’ouvrage ou par l’intermédiaire d’un chef de projet. Il peut travailler en tant que salarié d’une entreprise, pour un client de la société de services qui l'emploie, ou en tant qu’indépendant directement pour un client. Ses activités diffèrent selon la taille et l'organisation du projet. Pour les projets de petite taille, il peut mener en autonomie la conception et le développement de l'application. Dans le cas de moyens et de grands projets, il travaille soit au sein d'une équipe hiérarchisée sous la responsabilité d'un chef de projet, soit en équipe pluridisciplinaire. Il applique et fait appliquer les normes de qualité de son entreprise ou de son prestataire de services. Il applique les recommandations de sécurité émises par l’Agence Nationale de la Sécurité des Systèmes d’Information (ANSSI). Il fait preuve de capacités relationnelles avec des interlocuteurs tels que la maîtrise d'ouvrage, les utilisateurs, le chef de projet, l'architecte logiciel, les testeurs, le responsable de la sécurité des systèmes d’information (RSSI) de son entreprise, de son client ou de son hébergeur, les Web designer (UI et UX), les experts techniques et les autres développeurs, tout en conciliant des exigences contradictoires. Assurant sa mission dans des entreprises et des contextes professionnels divers, il est mobile géographiquement </w:t>
-      </w:r>
-      <w:r>
-        <w:lastRenderedPageBreak/>
-        <w:t>et s'adapte aux nouveaux environnements de travail. Pour faciliter le travail en équipe, il peut être amené à utiliser des outils de travail collaboratif.</w:t>
-      </w:r>
-    </w:p>
-    <w:p>
-      <w:pPr>
-        <w:shd w:val="clear" w:color="auto" w:fill="FFFFFF"/>
-        <w:spacing w:before="600" w:after="300" w:line="240" w:lineRule="auto"/>
-        <w:outlineLvl w:val="1"/>
-        <w:rPr>
-          <w:rFonts w:ascii="inherit" w:eastAsia="Times New Roman" w:hAnsi="inherit" w:cs="Open Sans"/>
-          <w:color w:val="333333"/>
-          <w:sz w:val="36"/>
-          <w:szCs w:val="36"/>
-          <w:lang w:eastAsia="fr-FR"/>
-        </w:rPr>
-      </w:pPr>
-    </w:p>
-    <w:p>
-      <w:pPr>
-        <w:shd w:val="clear" w:color="auto" w:fill="FFFFFF"/>
-        <w:spacing w:before="600" w:after="300" w:line="240" w:lineRule="auto"/>
-        <w:outlineLvl w:val="1"/>
-        <w:rPr>
-          <w:rFonts w:ascii="inherit" w:eastAsia="Times New Roman" w:hAnsi="inherit" w:cs="Open Sans"/>
-          <w:color w:val="333333"/>
-          <w:sz w:val="36"/>
-          <w:szCs w:val="36"/>
-          <w:lang w:eastAsia="fr-FR"/>
-        </w:rPr>
-      </w:pPr>
-      <w:r>
-        <w:t xml:space="preserve">Présentation de l’évolution du Titre Professionnel La révision en 2018 du TP « Concepteur Développeur d’applications » présente la même configuration en trois activités types que la version antérieure du titre (arrêté du 11/02/2013) : mais prend en compte les évolutions des compétences demandées dans ces domaines et tient compte des nouveaux usages. Contexte de l’examen du Titre Professionnel L’emploi de concepteur développeur d’applications a été analysé à partir d'entretiens, de questionnaires d’enquêtes et d'offres d’emploi. Les activités de cet emploi sont en évolution permanente. Sans remettre en question les aspects traditionnels du métier et les techniques de base de la conception et du développement d’applications, la cybersécurité, sécurité du numérique, est devenue stratégique. L’utilisateur d’une application s'attend à ce qu’elle soit sans faille et ne compromette pas le Système d’Information. Les principes de sécurisation doivent être appliqués tout au long du processus de conception et de développement. Chacune des compétences du titre a été actualisée selon les recommandations de l’Agence Nationale de la Sécurité des Systèmes d’Information (ANSSI). L’écoconception logicielle, ou conception responsable de services numériques, est une démarche non répandue dans les entreprises mais est reconnue par la profession. Le Syntec numérique, le CIGREF et l’APEC ont participé à des parutions sur ces sujets à partir de 2013. Une sensibilisation à la démarche a été ajoutée à la compétence « Concevoir une application ». Il existe de plus en plus d’objets connectés communiquant avec les applications, cela diversifie les sources de données à récupérer et à traiter de façon sécurisée. Des connaissances à acquérir sur les objets connectés ont été ajoutées au niveau des compétences « Développer une interface utilisateur de type desktop » et « Développer la partie </w:t>
-      </w:r>
-      <w:proofErr w:type="spellStart"/>
-      <w:r>
-        <w:t>back-end</w:t>
-      </w:r>
-      <w:proofErr w:type="spellEnd"/>
-      <w:r>
-        <w:t xml:space="preserve"> d’une interface utilisateur web ». De plus en plus de données non structurées et massives existent dans les systèmes d’informations et sont stockées dans des bases de données non relationnelles. Le concepteur développeur doit être capable d’accéder à ces données afin de les mettre à jour. Les compétences concernant l’accès et la création de bases de données non relationnelles ont été actualisées tout en prenant en compte la </w:t>
-      </w:r>
-      <w:proofErr w:type="gramStart"/>
-      <w:r>
-        <w:t>non standardisation</w:t>
-      </w:r>
-      <w:proofErr w:type="gramEnd"/>
-      <w:r>
-        <w:t xml:space="preserve"> de celles-ci au moment de la révision. Le Cloud </w:t>
-      </w:r>
-      <w:proofErr w:type="spellStart"/>
-      <w:r>
-        <w:t>computing</w:t>
-      </w:r>
-      <w:proofErr w:type="spellEnd"/>
-      <w:r>
-        <w:t xml:space="preserve"> en tant que mode de distribution et outil est une architecture de plus en plus utilisée. Les compétences « Collaborer à la gestion d’un projet informatique et à l’organisation de l’environnement de développement » et « Construire une application organisée en couches » ont été actualisées. La certification par bloc de compétence nécessite de traiter l’anglais technique dans chacun des blocs de compétence. L’anglais technique est </w:t>
-      </w:r>
-      <w:proofErr w:type="gramStart"/>
-      <w:r>
-        <w:t>devenue</w:t>
-      </w:r>
-      <w:proofErr w:type="gramEnd"/>
-      <w:r>
-        <w:t xml:space="preserve"> une compétence transversale. Liste des activités Ancien TP : Concepteur développeur informatique Activités : - Développer des composants d'interface - Développer la persistance des données - Développer une application n-tiers Nouveau TP : Concepteur développeur d’applications Activités : - Concevoir et développer des composants d'interface utilisateur en intégrant les recommandations de sécurité - Concevoir et développer la persistance des données en intégrant les recommandations de sécurité - Concevoir et développer une application multicouche répartie en intégrant les recommandations de sécurité SIGLE Type de document Code titre Millésime Date de Validation Date de mise à jour Page CDA REAC TP-01281 03 03/05/2018 27/04/2018 6/54 Vue synoptique de l’emploi-type N° Fiche AT Activités types N° Fiche CP Compétences professionnelles 1 Concevoir et développer des composants d'interface utilisateur en intégrant les recommandations de sécurité 1 Maquetter une application 2 Développer une interface utilisateur de type desktop 3 Développer des composants d’accès aux données 4 Développer la partie </w:t>
-      </w:r>
-      <w:proofErr w:type="spellStart"/>
-      <w:r>
-        <w:t>front-end</w:t>
-      </w:r>
-      <w:proofErr w:type="spellEnd"/>
-      <w:r>
-        <w:t xml:space="preserve"> d’une interface utilisateur web 5 Développer la partie </w:t>
-      </w:r>
-      <w:proofErr w:type="spellStart"/>
-      <w:r>
-        <w:t>back-end</w:t>
-      </w:r>
-      <w:proofErr w:type="spellEnd"/>
-      <w:r>
-        <w:t xml:space="preserve"> d’une interface utilisateur web 2 Concevoir et développer la persistance des données en intégrant les recommandations de sécurité 6 Concevoir une base de données 7 Mettre en place une </w:t>
-      </w:r>
-      <w:r>
-        <w:lastRenderedPageBreak/>
-        <w:t xml:space="preserve">base de données 8 Développer des composants dans le langage d’une base de données 3 Concevoir et développer une application multicouche répartie en intégrant les recommandations de sécurité 9 Collaborer à la gestion d’un projet informatique et à l’organisation de l’environnement de développement 10 Concevoir une application 11 Développer des composants métier 12 Construire une application organisée en couches 13 Développer une application mobile 14 Préparer et exécuter les plans de tests d’une application 15 Préparer et exécuter le déploiement d’une application SIGLE Type de document Code titre Millésime Date de Validation Date de mise à jour Page CDA REAC TP-01281 03 03/05/2018 27/04/2018 7/54 FICHE EMPLOI TYPE Concepteur développeur d’applications Définition de l’emploi type et des conditions d’exercice Le concepteur développeur d’applications conçoit et développe des services numériques à destination des utilisateurs en respectant les normes et standards reconnus par la profession et en suivant l’état de l’art de la sécurité informatique à toutes les étapes. La connaissance du métier du client pour lequel il réalise l'application peut être demandée. Il prend en compte les contraintes économiques, en termes de coûts et de délais, les exigences de sécurité propres à son domaine d’intervention. Il peut aussi être amené, à la demande du client, à intégrer les principes liés à la conception responsable de services numériques. Pour concevoir et développer les interfaces utilisateur de type desktop ou web, il élabore une maquette avec les enchaînements d’écran, qu’il fait valider à l’utilisateur. Il code les formulaires de saisie et de résultats, ainsi que les états, en programmant de manière sécurisée les événements utilisateur et en accédant aux données stockées dans une base. Pour concevoir et mettre en œuvre la persistance des données, il analyse un cahier des charges fonctionnel ou une demande utilisateur afin de modéliser et créer une base de données de type relationnel ou NoSQL (Not </w:t>
-      </w:r>
-      <w:proofErr w:type="spellStart"/>
-      <w:r>
-        <w:t>only</w:t>
-      </w:r>
-      <w:proofErr w:type="spellEnd"/>
-      <w:r>
-        <w:t xml:space="preserve"> SQL) ou d’adapter une base existante en l’optimisant ou en ajoutant des éléments et en veillant à ne pas introduire de vulnérabilité dans le système d’informations. Pour concevoir et développer une application multicouche répartie, il analyse la demande en s’appuyant sur une démarche permettant de construire les services numériques en plusieurs couches correspondant aux couches présentation, métier et persistance. Il s'adapte en continu aux évolutions technologiques et réglementaires de la filière Etudes et développement. Pour assurer cette veille, l'usage de la langue anglaise est souvent requis pour la lecture et la compréhension de documentations techniques ainsi que pour assurer des échanges techniques au moyen de textes courts avec des développeurs distants pouvant être de nationalités différentes. Il agit avec autonomie et le cas échéant avec des responsabilités d’animation et de coordination, Ces projets font suite à des demandes formulées directement par un client, par une maîtrise d’ouvrage ou par l’intermédiaire d’un chef de projet. Il peut travailler en tant que salarié d’une entreprise, pour un client de la société de services qui l'emploie, ou en tant qu’indépendant directement pour un client. Ses activités diffèrent selon la taille et l'organisation du projet. Pour les projets de petite taille, il peut mener en autonomie la conception et le développement de l'application. Dans le cas de moyens et de grands projets, il travaille soit au sein d'une équipe hiérarchisée sous la responsabilité d'un chef de projet, soit en équipe pluridisciplinaire. Il applique et fait appliquer les normes de qualité de son entreprise ou de son prestataire de services. Il applique les recommandations de sécurité émises par l’Agence Nationale de la Sécurité des Systèmes d’Information (ANSSI). Il fait preuve de capacités relationnelles avec des interlocuteurs tels que la maîtrise d'ouvrage, les utilisateurs, le chef de projet, l'architecte logiciel, les testeurs, le responsable de la sécurité des systèmes d’information (RSSI) de son entreprise, de son client ou de son hébergeur, les Web designer (UI et UX), les experts techniques et les autres développeurs, tout en conciliant des exigences contradictoires. Assurant sa mission dans des entreprises et des contextes professionnels divers, il est mobile géographiquement et s'adapte aux nouveaux environnements de travail. Pour faciliter le travail en équipe, il peut être amené à utiliser des outils de travail collaboratif. Secteurs d’activité et types d’emplois accessibles par le détenteur du titre Les différents secteurs d’activités concernés sont principalement : - Entreprise de Services Numériques (ESN ou ex SSII) réalisant des prestations de développement d'applications, en régie ou au forfait - Structure utilisatrice, de type entreprise du secteur privé ou public, possédant un service dédié aux études et aux développements informatiques - Activité d'informaticien d'études indépendant Les types </w:t>
-      </w:r>
-      <w:r>
-        <w:lastRenderedPageBreak/>
-        <w:t>d’emplois accessibles sont les suivants : SIGLE Type de document Code titre Millésime Date de Validation Date de mise à jour Page CDA REAC TP-01281 03 03/05/2018 27/04/2018 8/5</w:t>
-      </w:r>
-    </w:p>
-    <w:p>
-      <w:pPr>
-        <w:shd w:val="clear" w:color="auto" w:fill="FFFFFF"/>
-        <w:spacing w:before="600" w:after="300" w:line="240" w:lineRule="auto"/>
-        <w:outlineLvl w:val="1"/>
-        <w:rPr>
-          <w:rFonts w:ascii="inherit" w:eastAsia="Times New Roman" w:hAnsi="inherit" w:cs="Open Sans"/>
-          <w:color w:val="333333"/>
-          <w:sz w:val="36"/>
-          <w:szCs w:val="36"/>
-          <w:lang w:eastAsia="fr-FR"/>
-        </w:rPr>
-      </w:pPr>
-    </w:p>
-    <w:p>
-      <w:pPr>
-        <w:shd w:val="clear" w:color="auto" w:fill="FFFFFF"/>
-        <w:spacing w:before="600" w:after="300" w:line="240" w:lineRule="auto"/>
-        <w:outlineLvl w:val="1"/>
-        <w:rPr>
-          <w:rFonts w:ascii="inherit" w:eastAsia="Times New Roman" w:hAnsi="inherit" w:cs="Open Sans"/>
-          <w:color w:val="333333"/>
-          <w:sz w:val="36"/>
-          <w:szCs w:val="36"/>
-          <w:lang w:eastAsia="fr-FR"/>
-        </w:rPr>
-      </w:pPr>
-    </w:p>
-    <w:p>
-      <w:pPr>
-        <w:shd w:val="clear" w:color="auto" w:fill="FFFFFF"/>
-        <w:spacing w:before="600" w:after="300" w:line="240" w:lineRule="auto"/>
-        <w:outlineLvl w:val="1"/>
-        <w:rPr>
-          <w:rFonts w:ascii="inherit" w:eastAsia="Times New Roman" w:hAnsi="inherit" w:cs="Open Sans"/>
-          <w:color w:val="333333"/>
-          <w:sz w:val="36"/>
-          <w:szCs w:val="36"/>
-          <w:lang w:eastAsia="fr-FR"/>
-        </w:rPr>
-      </w:pPr>
-      <w:r>
-        <w:rPr>
-          <w:rFonts w:ascii="inherit" w:eastAsia="Times New Roman" w:hAnsi="inherit" w:cs="Open Sans"/>
-          <w:color w:val="333333"/>
-          <w:sz w:val="36"/>
-          <w:szCs w:val="36"/>
-          <w:lang w:eastAsia="fr-FR"/>
-        </w:rPr>
-        <w:t xml:space="preserve">Développeur informatique </w:t>
-      </w:r>
-    </w:p>
-    <w:p>
-      <w:pPr>
-        <w:shd w:val="clear" w:color="auto" w:fill="FFFFFF"/>
-        <w:spacing w:before="600" w:after="300" w:line="240" w:lineRule="auto"/>
-        <w:outlineLvl w:val="1"/>
-        <w:rPr>
-          <w:rFonts w:ascii="inherit" w:eastAsia="Times New Roman" w:hAnsi="inherit" w:cs="Open Sans"/>
-          <w:color w:val="333333"/>
-          <w:sz w:val="36"/>
-          <w:szCs w:val="36"/>
-          <w:lang w:eastAsia="fr-FR"/>
-        </w:rPr>
-      </w:pPr>
-    </w:p>
-    <w:p>
-      <w:pPr>
-        <w:shd w:val="clear" w:color="auto" w:fill="FFFFFF"/>
-        <w:spacing w:before="600" w:after="300" w:line="240" w:lineRule="auto"/>
-        <w:outlineLvl w:val="1"/>
-        <w:rPr>
-          <w:rFonts w:ascii="inherit" w:eastAsia="Times New Roman" w:hAnsi="inherit" w:cs="Open Sans"/>
-          <w:color w:val="333333"/>
-          <w:sz w:val="36"/>
-          <w:szCs w:val="36"/>
-          <w:lang w:eastAsia="fr-FR"/>
-        </w:rPr>
-      </w:pPr>
-      <w:r>
-        <w:rPr>
-          <w:rFonts w:ascii="inherit" w:eastAsia="Times New Roman" w:hAnsi="inherit" w:cs="Open Sans"/>
-          <w:color w:val="333333"/>
-          <w:sz w:val="36"/>
-          <w:szCs w:val="36"/>
-          <w:lang w:eastAsia="fr-FR"/>
-        </w:rPr>
-        <w:t>Nature du travail</w:t>
+        <w:t>Carrière et salaire</w:t>
       </w:r>
     </w:p>
     <w:p>
@@ -1016,7 +1037,7 @@
           <w:szCs w:val="21"/>
           <w:lang w:eastAsia="fr-FR"/>
         </w:rPr>
-        <w:t>Analyser les besoins</w:t>
+        <w:t>Surtout dans les ESN et l'informatique de gestion</w:t>
       </w:r>
     </w:p>
     <w:p>
@@ -1039,181 +1060,7 @@
           <w:szCs w:val="21"/>
           <w:lang w:eastAsia="fr-FR"/>
         </w:rPr>
-        <w:t>Lors de la phase de conception, le développeur informatique analyse le projet qui lui est confié, en fonction des besoins des utilisateurs, consignés dans un cahier des charges. Il étudie les étapes de fonctionnement du programme, puis détermine une solution technique avant de créer un prototype de la future application.</w:t>
-      </w:r>
-    </w:p>
-    <w:p>
-      <w:pPr>
-        <w:shd w:val="clear" w:color="auto" w:fill="FFFFFF"/>
-        <w:spacing w:after="0" w:line="384" w:lineRule="atLeast"/>
-        <w:rPr>
-          <w:rFonts w:ascii="Open Sans" w:eastAsia="Times New Roman" w:hAnsi="Open Sans" w:cs="Open Sans"/>
-          <w:b/>
-          <w:bCs/>
-          <w:color w:val="000000"/>
-          <w:sz w:val="21"/>
-          <w:szCs w:val="21"/>
-          <w:lang w:eastAsia="fr-FR"/>
-        </w:rPr>
-      </w:pPr>
-      <w:r>
-        <w:rPr>
-          <w:rFonts w:ascii="Open Sans" w:eastAsia="Times New Roman" w:hAnsi="Open Sans" w:cs="Open Sans"/>
-          <w:b/>
-          <w:bCs/>
-          <w:color w:val="000000"/>
-          <w:sz w:val="21"/>
-          <w:szCs w:val="21"/>
-          <w:lang w:eastAsia="fr-FR"/>
-        </w:rPr>
-        <w:t>Écrire un programme informatique</w:t>
-      </w:r>
-    </w:p>
-    <w:p>
-      <w:pPr>
-        <w:shd w:val="clear" w:color="auto" w:fill="FFFFFF"/>
-        <w:spacing w:after="171" w:line="384" w:lineRule="atLeast"/>
-        <w:rPr>
-          <w:rFonts w:ascii="Open Sans" w:eastAsia="Times New Roman" w:hAnsi="Open Sans" w:cs="Open Sans"/>
-          <w:color w:val="444444"/>
-          <w:sz w:val="21"/>
-          <w:szCs w:val="21"/>
-          <w:lang w:eastAsia="fr-FR"/>
-        </w:rPr>
-      </w:pPr>
-      <w:r>
-        <w:rPr>
-          <w:rFonts w:ascii="Open Sans" w:eastAsia="Times New Roman" w:hAnsi="Open Sans" w:cs="Open Sans"/>
-          <w:color w:val="444444"/>
-          <w:sz w:val="21"/>
-          <w:szCs w:val="21"/>
-          <w:lang w:eastAsia="fr-FR"/>
-        </w:rPr>
-        <w:t>Ce spécialiste du développement peut se charger de l'écriture d'une ou plusieurs parties d'un programme, voire le concevoir dans sa totalité. Il détaille les lignes de code informatique, c'est-à-dire les ordres que va comprendre l'ordinateur. De plus en plus, il a recours à des logiciels standards prêts à être utilisés (progiciels), qui lui font gagner un temps considérable. Ensuite, il participe aux phases d'essai, essentielles pour tester les applications.</w:t>
-      </w:r>
-    </w:p>
-    <w:p>
-      <w:pPr>
-        <w:shd w:val="clear" w:color="auto" w:fill="FFFFFF"/>
-        <w:spacing w:after="0" w:line="384" w:lineRule="atLeast"/>
-        <w:rPr>
-          <w:rFonts w:ascii="Open Sans" w:eastAsia="Times New Roman" w:hAnsi="Open Sans" w:cs="Open Sans"/>
-          <w:b/>
-          <w:bCs/>
-          <w:color w:val="000000"/>
-          <w:sz w:val="21"/>
-          <w:szCs w:val="21"/>
-          <w:lang w:eastAsia="fr-FR"/>
-        </w:rPr>
-      </w:pPr>
-      <w:r>
-        <w:rPr>
-          <w:rFonts w:ascii="Open Sans" w:eastAsia="Times New Roman" w:hAnsi="Open Sans" w:cs="Open Sans"/>
-          <w:b/>
-          <w:bCs/>
-          <w:color w:val="000000"/>
-          <w:sz w:val="21"/>
-          <w:szCs w:val="21"/>
-          <w:lang w:eastAsia="fr-FR"/>
-        </w:rPr>
-        <w:t>Apporter un soutien technique</w:t>
-      </w:r>
-    </w:p>
-    <w:p>
-      <w:pPr>
-        <w:shd w:val="clear" w:color="auto" w:fill="FFFFFF"/>
-        <w:spacing w:after="171" w:line="384" w:lineRule="atLeast"/>
-        <w:rPr>
-          <w:rFonts w:ascii="Open Sans" w:eastAsia="Times New Roman" w:hAnsi="Open Sans" w:cs="Open Sans"/>
-          <w:color w:val="444444"/>
-          <w:sz w:val="21"/>
-          <w:szCs w:val="21"/>
-          <w:lang w:eastAsia="fr-FR"/>
-        </w:rPr>
-      </w:pPr>
-      <w:r>
-        <w:rPr>
-          <w:rFonts w:ascii="Open Sans" w:eastAsia="Times New Roman" w:hAnsi="Open Sans" w:cs="Open Sans"/>
-          <w:color w:val="444444"/>
-          <w:sz w:val="21"/>
-          <w:szCs w:val="21"/>
-          <w:lang w:eastAsia="fr-FR"/>
-        </w:rPr>
-        <w:t>Il réalise les notices techniques d'installation, ainsi que les guides pour les utilisateurs. Il est parfois amené à leur apporter un soutien technique ou à les former à l'application. En l'absence de technicien de maintenance en informatique, il peut assurer lui-même le suivi de son produit. Par exemple, lorsqu'il construit un programme spécifique pour une demande précise, il pourra le mettre à jour afin de le faire évoluer.</w:t>
-      </w:r>
-    </w:p>
-    <w:p>
-      <w:pPr>
-        <w:shd w:val="clear" w:color="auto" w:fill="FFFFFF"/>
-        <w:spacing w:before="600" w:after="300" w:line="240" w:lineRule="auto"/>
-        <w:outlineLvl w:val="1"/>
-        <w:rPr>
-          <w:rFonts w:ascii="inherit" w:eastAsia="Times New Roman" w:hAnsi="inherit" w:cs="Open Sans"/>
-          <w:color w:val="333333"/>
-          <w:sz w:val="36"/>
-          <w:szCs w:val="36"/>
-          <w:lang w:eastAsia="fr-FR"/>
-        </w:rPr>
-      </w:pPr>
-      <w:r>
-        <w:rPr>
-          <w:rFonts w:ascii="inherit" w:eastAsia="Times New Roman" w:hAnsi="inherit" w:cs="Open Sans"/>
-          <w:color w:val="333333"/>
-          <w:sz w:val="36"/>
-          <w:szCs w:val="36"/>
-          <w:lang w:eastAsia="fr-FR"/>
-        </w:rPr>
         <w:lastRenderedPageBreak/>
-        <w:t>Carrière et salaire</w:t>
-      </w:r>
-    </w:p>
-    <w:p>
-      <w:pPr>
-        <w:shd w:val="clear" w:color="auto" w:fill="FFFFFF"/>
-        <w:spacing w:after="0" w:line="384" w:lineRule="atLeast"/>
-        <w:rPr>
-          <w:rFonts w:ascii="Open Sans" w:eastAsia="Times New Roman" w:hAnsi="Open Sans" w:cs="Open Sans"/>
-          <w:b/>
-          <w:bCs/>
-          <w:color w:val="000000"/>
-          <w:sz w:val="21"/>
-          <w:szCs w:val="21"/>
-          <w:lang w:eastAsia="fr-FR"/>
-        </w:rPr>
-      </w:pPr>
-      <w:r>
-        <w:rPr>
-          <w:rFonts w:ascii="Open Sans" w:eastAsia="Times New Roman" w:hAnsi="Open Sans" w:cs="Open Sans"/>
-          <w:b/>
-          <w:bCs/>
-          <w:color w:val="000000"/>
-          <w:sz w:val="21"/>
-          <w:szCs w:val="21"/>
-          <w:lang w:eastAsia="fr-FR"/>
-        </w:rPr>
-        <w:t>Surtout dans les ESN et l'informatique de gestion</w:t>
-      </w:r>
-    </w:p>
-    <w:p>
-      <w:pPr>
-        <w:shd w:val="clear" w:color="auto" w:fill="FFFFFF"/>
-        <w:spacing w:after="171" w:line="384" w:lineRule="atLeast"/>
-        <w:rPr>
-          <w:rFonts w:ascii="Open Sans" w:eastAsia="Times New Roman" w:hAnsi="Open Sans" w:cs="Open Sans"/>
-          <w:color w:val="444444"/>
-          <w:sz w:val="21"/>
-          <w:szCs w:val="21"/>
-          <w:lang w:eastAsia="fr-FR"/>
-        </w:rPr>
-      </w:pPr>
-      <w:r>
-        <w:rPr>
-          <w:rFonts w:ascii="Open Sans" w:eastAsia="Times New Roman" w:hAnsi="Open Sans" w:cs="Open Sans"/>
-          <w:color w:val="444444"/>
-          <w:sz w:val="21"/>
-          <w:szCs w:val="21"/>
-          <w:lang w:eastAsia="fr-FR"/>
-        </w:rPr>
         <w:t>La profession offre, pour l'instant, des débouchés limités. Les places à prendre se concentrent le plus souvent dans les ESN (entreprises de services du numérique), nouvelle appellation pour les SSII (sociétés de services en ingénierie informatique) de taille moyenne, qui regroupent les éditeurs de logiciels et les sociétés de conseil, et chez les fabricants de logiciels pour l'informatique de gestion ou l'informatique industrielle. Les environnements actuels porteurs : les langages orientés nouvelles technologies, et les développements sur technologies mobiles.</w:t>
       </w:r>
     </w:p>
@@ -1548,7 +1395,6 @@
           <w:szCs w:val="21"/>
           <w:lang w:eastAsia="fr-FR"/>
         </w:rPr>
-        <w:lastRenderedPageBreak/>
         <w:t>Niveau bac + 5</w:t>
       </w:r>
     </w:p>
@@ -1605,6 +1451,7 @@
           <w:szCs w:val="21"/>
           <w:lang w:eastAsia="fr-FR"/>
         </w:rPr>
+        <w:lastRenderedPageBreak/>
         <w:t>Diplôme d'ingénieur ou d'école spécialisée en informatique avec une filière en programmation</w:t>
       </w:r>
     </w:p>

</xml_diff>

<commit_message>
progrès 3 dans la fiche-métier
</commit_message>
<xml_diff>
--- a/Fiche-metier/Fiche metier VT.docx
+++ b/Fiche-metier/Fiche metier VT.docx
@@ -13,6 +13,86 @@
           <w:lang w:eastAsia="fr-FR"/>
         </w:rPr>
       </w:pPr>
+    </w:p>
+    <w:p>
+      <w:pPr>
+        <w:shd w:val="clear" w:color="auto" w:fill="FFFFFF"/>
+        <w:spacing w:before="600" w:after="300" w:line="240" w:lineRule="auto"/>
+        <w:outlineLvl w:val="1"/>
+        <w:rPr>
+          <w:rFonts w:ascii="Arial" w:eastAsia="Times New Roman" w:hAnsi="Arial" w:cs="Arial"/>
+          <w:color w:val="333333"/>
+          <w:lang w:eastAsia="fr-FR"/>
+        </w:rPr>
+      </w:pPr>
+      <w:r>
+        <w:rPr>
+          <w:rFonts w:ascii="Arial" w:eastAsia="Times New Roman" w:hAnsi="Arial" w:cs="Arial"/>
+          <w:color w:val="333333"/>
+          <w:lang w:eastAsia="fr-FR"/>
+        </w:rPr>
+        <w:t>Véronique TRITSCH</w:t>
+      </w:r>
+    </w:p>
+    <w:p>
+      <w:pPr>
+        <w:shd w:val="clear" w:color="auto" w:fill="FFFFFF"/>
+        <w:spacing w:before="600" w:after="300" w:line="240" w:lineRule="auto"/>
+        <w:outlineLvl w:val="1"/>
+        <w:rPr>
+          <w:rFonts w:ascii="Arial" w:eastAsia="Times New Roman" w:hAnsi="Arial" w:cs="Arial"/>
+          <w:color w:val="333333"/>
+          <w:lang w:eastAsia="fr-FR"/>
+        </w:rPr>
+      </w:pPr>
+      <w:r>
+        <w:rPr>
+          <w:rFonts w:ascii="Arial" w:eastAsia="Times New Roman" w:hAnsi="Arial" w:cs="Arial"/>
+          <w:color w:val="333333"/>
+          <w:lang w:eastAsia="fr-FR"/>
+        </w:rPr>
+        <w:t xml:space="preserve">Développeur Web et Web mobile </w:t>
+      </w:r>
+    </w:p>
+    <w:p>
+      <w:pPr>
+        <w:shd w:val="clear" w:color="auto" w:fill="FFFFFF"/>
+        <w:spacing w:before="600" w:after="300" w:line="240" w:lineRule="auto"/>
+        <w:outlineLvl w:val="1"/>
+        <w:rPr>
+          <w:rFonts w:ascii="Arial" w:eastAsia="Times New Roman" w:hAnsi="Arial" w:cs="Arial"/>
+          <w:color w:val="333333"/>
+          <w:lang w:eastAsia="fr-FR"/>
+        </w:rPr>
+      </w:pPr>
+      <w:r>
+        <w:rPr>
+          <w:rFonts w:ascii="Arial" w:eastAsia="Times New Roman" w:hAnsi="Arial" w:cs="Arial"/>
+          <w:color w:val="333333"/>
+          <w:lang w:eastAsia="fr-FR"/>
+        </w:rPr>
+        <w:t>Concepteur développeur d’applications</w:t>
+      </w:r>
+      <w:r>
+        <w:rPr>
+          <w:rFonts w:ascii="Arial" w:eastAsia="Times New Roman" w:hAnsi="Arial" w:cs="Arial"/>
+          <w:color w:val="333333"/>
+          <w:lang w:eastAsia="fr-FR"/>
+        </w:rPr>
+        <w:t xml:space="preserve"> (CDA)</w:t>
+      </w:r>
+    </w:p>
+    <w:p>
+      <w:pPr>
+        <w:shd w:val="clear" w:color="auto" w:fill="FFFFFF"/>
+        <w:spacing w:before="600" w:after="300" w:line="240" w:lineRule="auto"/>
+        <w:outlineLvl w:val="1"/>
+        <w:rPr>
+          <w:rFonts w:ascii="Arial" w:eastAsia="Times New Roman" w:hAnsi="Arial" w:cs="Arial"/>
+          <w:color w:val="333333"/>
+          <w:lang w:eastAsia="fr-FR"/>
+        </w:rPr>
+      </w:pPr>
       <w:r>
         <w:rPr>
           <w:rFonts w:ascii="Arial" w:eastAsia="Times New Roman" w:hAnsi="Arial" w:cs="Arial"/>
@@ -30,66 +110,6 @@
         <w:rPr>
           <w:rFonts w:ascii="Arial" w:eastAsia="Times New Roman" w:hAnsi="Arial" w:cs="Arial"/>
           <w:color w:val="333333"/>
-          <w:lang w:eastAsia="fr-FR"/>
-        </w:rPr>
-      </w:pPr>
-    </w:p>
-    <w:p>
-      <w:pPr>
-        <w:shd w:val="clear" w:color="auto" w:fill="FFFFFF"/>
-        <w:spacing w:before="600" w:after="300" w:line="240" w:lineRule="auto"/>
-        <w:outlineLvl w:val="1"/>
-        <w:rPr>
-          <w:rFonts w:ascii="Arial" w:eastAsia="Times New Roman" w:hAnsi="Arial" w:cs="Arial"/>
-          <w:color w:val="333333"/>
-          <w:lang w:eastAsia="fr-FR"/>
-        </w:rPr>
-      </w:pPr>
-      <w:r>
-        <w:rPr>
-          <w:rFonts w:ascii="Arial" w:eastAsia="Times New Roman" w:hAnsi="Arial" w:cs="Arial"/>
-          <w:color w:val="333333"/>
-          <w:lang w:eastAsia="fr-FR"/>
-        </w:rPr>
-        <w:t>Véronique TRITSCH</w:t>
-      </w:r>
-    </w:p>
-    <w:p>
-      <w:pPr>
-        <w:shd w:val="clear" w:color="auto" w:fill="FFFFFF"/>
-        <w:spacing w:before="600" w:after="300" w:line="240" w:lineRule="auto"/>
-        <w:outlineLvl w:val="1"/>
-        <w:rPr>
-          <w:rFonts w:ascii="Arial" w:eastAsia="Times New Roman" w:hAnsi="Arial" w:cs="Arial"/>
-          <w:color w:val="333333"/>
-          <w:lang w:eastAsia="fr-FR"/>
-        </w:rPr>
-      </w:pPr>
-      <w:r>
-        <w:rPr>
-          <w:rFonts w:ascii="Arial" w:eastAsia="Times New Roman" w:hAnsi="Arial" w:cs="Arial"/>
-          <w:color w:val="333333"/>
-          <w:lang w:eastAsia="fr-FR"/>
-        </w:rPr>
-        <w:t>Concepteur développeur d’applications</w:t>
-      </w:r>
-      <w:r>
-        <w:rPr>
-          <w:rFonts w:ascii="Arial" w:eastAsia="Times New Roman" w:hAnsi="Arial" w:cs="Arial"/>
-          <w:color w:val="333333"/>
-          <w:lang w:eastAsia="fr-FR"/>
-        </w:rPr>
-        <w:t xml:space="preserve"> (CDA)</w:t>
-      </w:r>
-    </w:p>
-    <w:p>
-      <w:pPr>
-        <w:shd w:val="clear" w:color="auto" w:fill="FFFFFF"/>
-        <w:spacing w:before="600" w:after="300" w:line="240" w:lineRule="auto"/>
-        <w:outlineLvl w:val="1"/>
-        <w:rPr>
-          <w:rFonts w:ascii="Arial" w:eastAsia="Times New Roman" w:hAnsi="Arial" w:cs="Arial"/>
-          <w:color w:val="333333"/>
           <w:u w:val="single"/>
           <w:lang w:eastAsia="fr-FR"/>
         </w:rPr>
@@ -101,7 +121,43 @@
           <w:u w:val="single"/>
           <w:lang w:eastAsia="fr-FR"/>
         </w:rPr>
-        <w:t>La description du métier</w:t>
+        <w:t>Description</w:t>
+      </w:r>
+      <w:r>
+        <w:rPr>
+          <w:rFonts w:ascii="Arial" w:eastAsia="Times New Roman" w:hAnsi="Arial" w:cs="Arial"/>
+          <w:color w:val="333333"/>
+          <w:u w:val="single"/>
+          <w:lang w:eastAsia="fr-FR"/>
+        </w:rPr>
+        <w:t xml:space="preserve"> </w:t>
+      </w:r>
+      <w:r>
+        <w:rPr>
+          <w:rFonts w:ascii="Arial" w:eastAsia="Times New Roman" w:hAnsi="Arial" w:cs="Arial"/>
+          <w:color w:val="333333"/>
+          <w:u w:val="single"/>
+          <w:lang w:eastAsia="fr-FR"/>
+        </w:rPr>
+        <w:t xml:space="preserve">succincte </w:t>
+      </w:r>
+      <w:r>
+        <w:rPr>
+          <w:rFonts w:ascii="Arial" w:eastAsia="Times New Roman" w:hAnsi="Arial" w:cs="Arial"/>
+          <w:color w:val="333333"/>
+          <w:u w:val="single"/>
+          <w:lang w:eastAsia="fr-FR"/>
+        </w:rPr>
+        <w:t>du métier</w:t>
+      </w:r>
+      <w:r>
+        <w:rPr>
+          <w:rFonts w:ascii="Arial" w:eastAsia="Times New Roman" w:hAnsi="Arial" w:cs="Arial"/>
+          <w:color w:val="333333"/>
+          <w:u w:val="single"/>
+          <w:lang w:eastAsia="fr-FR"/>
+        </w:rPr>
+        <w:t xml:space="preserve"> de CDA</w:t>
       </w:r>
     </w:p>
     <w:p>
@@ -241,15 +297,23 @@
           <w:color w:val="333333"/>
           <w:lang w:eastAsia="fr-FR"/>
         </w:rPr>
-        <w:t xml:space="preserve"> délais de livraison, </w:t>
-      </w:r>
-      <w:r>
-        <w:rPr>
-          <w:rFonts w:ascii="Arial" w:eastAsia="Times New Roman" w:hAnsi="Arial" w:cs="Arial"/>
-          <w:color w:val="333333"/>
-          <w:lang w:eastAsia="fr-FR"/>
-        </w:rPr>
-        <w:t>d</w:t>
+        <w:t xml:space="preserve"> délais de livraison</w:t>
+      </w:r>
+      <w:r>
+        <w:rPr>
+          <w:rFonts w:ascii="Arial" w:eastAsia="Times New Roman" w:hAnsi="Arial" w:cs="Arial"/>
+          <w:color w:val="333333"/>
+          <w:lang w:eastAsia="fr-FR"/>
+        </w:rPr>
+        <w:t xml:space="preserve"> ainsi que </w:t>
+      </w:r>
+      <w:r>
+        <w:rPr>
+          <w:rFonts w:ascii="Arial" w:eastAsia="Times New Roman" w:hAnsi="Arial" w:cs="Arial"/>
+          <w:color w:val="333333"/>
+          <w:lang w:eastAsia="fr-FR"/>
+        </w:rPr>
+        <w:t>l</w:t>
       </w:r>
       <w:r>
         <w:rPr>
@@ -327,22 +391,55 @@
           <w:lang w:eastAsia="fr-FR"/>
         </w:rPr>
       </w:pPr>
-    </w:p>
-    <w:p>
-      <w:pPr>
-        <w:shd w:val="clear" w:color="auto" w:fill="FFFFFF"/>
-        <w:spacing w:before="600" w:after="300" w:line="240" w:lineRule="auto"/>
-        <w:outlineLvl w:val="1"/>
-        <w:rPr>
-          <w:rFonts w:ascii="Arial" w:eastAsia="Times New Roman" w:hAnsi="Arial" w:cs="Arial"/>
-          <w:color w:val="333333"/>
-          <w:lang w:eastAsia="fr-FR"/>
-        </w:rPr>
-      </w:pPr>
-      <w:r>
-        <w:rPr>
-          <w:rFonts w:ascii="Arial" w:eastAsia="Times New Roman" w:hAnsi="Arial" w:cs="Arial"/>
-          <w:color w:val="333333"/>
+      <w:r>
+        <w:rPr>
+          <w:rFonts w:ascii="Arial" w:eastAsia="Times New Roman" w:hAnsi="Arial" w:cs="Arial"/>
+          <w:color w:val="333333"/>
+          <w:lang w:eastAsia="fr-FR"/>
+        </w:rPr>
+        <w:t xml:space="preserve">Description succincte de développeur Web et Web mobile : </w:t>
+      </w:r>
+    </w:p>
+    <w:p>
+      <w:pPr>
+        <w:shd w:val="clear" w:color="auto" w:fill="FFFFFF"/>
+        <w:spacing w:before="600" w:after="300" w:line="240" w:lineRule="auto"/>
+        <w:outlineLvl w:val="1"/>
+        <w:rPr>
+          <w:rFonts w:ascii="Arial" w:eastAsia="Times New Roman" w:hAnsi="Arial" w:cs="Arial"/>
+          <w:color w:val="333333"/>
+          <w:lang w:eastAsia="fr-FR"/>
+        </w:rPr>
+      </w:pPr>
+    </w:p>
+    <w:p>
+      <w:pPr>
+        <w:shd w:val="clear" w:color="auto" w:fill="FFFFFF"/>
+        <w:spacing w:before="600" w:after="300" w:line="240" w:lineRule="auto"/>
+        <w:outlineLvl w:val="1"/>
+        <w:rPr>
+          <w:rFonts w:ascii="Arial" w:eastAsia="Times New Roman" w:hAnsi="Arial" w:cs="Arial"/>
+          <w:color w:val="333333"/>
+          <w:lang w:eastAsia="fr-FR"/>
+        </w:rPr>
+      </w:pPr>
+    </w:p>
+    <w:p>
+      <w:pPr>
+        <w:shd w:val="clear" w:color="auto" w:fill="FFFFFF"/>
+        <w:spacing w:before="600" w:after="300" w:line="240" w:lineRule="auto"/>
+        <w:outlineLvl w:val="1"/>
+        <w:rPr>
+          <w:rFonts w:ascii="Arial" w:eastAsia="Times New Roman" w:hAnsi="Arial" w:cs="Arial"/>
+          <w:color w:val="333333"/>
+          <w:lang w:eastAsia="fr-FR"/>
+        </w:rPr>
+      </w:pPr>
+      <w:r>
+        <w:rPr>
+          <w:rFonts w:ascii="Arial" w:eastAsia="Times New Roman" w:hAnsi="Arial" w:cs="Arial"/>
+          <w:color w:val="333333"/>
+          <w:u w:val="single"/>
           <w:lang w:eastAsia="fr-FR"/>
         </w:rPr>
         <w:t xml:space="preserve">Les </w:t>
@@ -351,6 +448,7 @@
         <w:rPr>
           <w:rFonts w:ascii="Arial" w:eastAsia="Times New Roman" w:hAnsi="Arial" w:cs="Arial"/>
           <w:color w:val="333333"/>
+          <w:u w:val="single"/>
           <w:lang w:eastAsia="fr-FR"/>
         </w:rPr>
         <w:t xml:space="preserve">compétences techniques et </w:t>
@@ -359,6 +457,7 @@
         <w:rPr>
           <w:rFonts w:ascii="Arial" w:eastAsia="Times New Roman" w:hAnsi="Arial" w:cs="Arial"/>
           <w:color w:val="333333"/>
+          <w:u w:val="single"/>
           <w:lang w:eastAsia="fr-FR"/>
         </w:rPr>
         <w:t>aptitudes comportementales</w:t>
@@ -367,9 +466,27 @@
         <w:rPr>
           <w:rFonts w:ascii="Arial" w:eastAsia="Times New Roman" w:hAnsi="Arial" w:cs="Arial"/>
           <w:color w:val="333333"/>
-          <w:lang w:eastAsia="fr-FR"/>
-        </w:rPr>
-        <w:t> :</w:t>
+          <w:u w:val="single"/>
+          <w:lang w:eastAsia="fr-FR"/>
+        </w:rPr>
+        <w:t> </w:t>
+      </w:r>
+      <w:r>
+        <w:rPr>
+          <w:rFonts w:ascii="Arial" w:eastAsia="Times New Roman" w:hAnsi="Arial" w:cs="Arial"/>
+          <w:color w:val="333333"/>
+          <w:u w:val="single"/>
+          <w:lang w:eastAsia="fr-FR"/>
+        </w:rPr>
+        <w:t>utiles au métier</w:t>
+      </w:r>
+      <w:r>
+        <w:rPr>
+          <w:rFonts w:ascii="Arial" w:eastAsia="Times New Roman" w:hAnsi="Arial" w:cs="Arial"/>
+          <w:color w:val="333333"/>
+          <w:lang w:eastAsia="fr-FR"/>
+        </w:rPr>
+        <w:t xml:space="preserve"> :</w:t>
       </w:r>
     </w:p>
     <w:p>
@@ -497,6 +614,27 @@
           <w:color w:val="333333"/>
           <w:lang w:eastAsia="fr-FR"/>
         </w:rPr>
+        <w:t>Il a un bon niveau de connaissance de la langue anglaise.</w:t>
+      </w:r>
+    </w:p>
+    <w:p>
+      <w:pPr>
+        <w:shd w:val="clear" w:color="auto" w:fill="FFFFFF"/>
+        <w:spacing w:before="600" w:after="300" w:line="240" w:lineRule="auto"/>
+        <w:outlineLvl w:val="1"/>
+        <w:rPr>
+          <w:rFonts w:ascii="Arial" w:eastAsia="Times New Roman" w:hAnsi="Arial" w:cs="Arial"/>
+          <w:color w:val="333333"/>
+          <w:lang w:eastAsia="fr-FR"/>
+        </w:rPr>
+      </w:pPr>
+      <w:r>
+        <w:rPr>
+          <w:rFonts w:ascii="Arial" w:eastAsia="Times New Roman" w:hAnsi="Arial" w:cs="Arial"/>
+          <w:color w:val="333333"/>
+          <w:lang w:eastAsia="fr-FR"/>
+        </w:rPr>
+        <w:lastRenderedPageBreak/>
         <w:t xml:space="preserve">Il sait apprendre seul et se </w:t>
       </w:r>
       <w:r>
@@ -505,7 +643,617 @@
           <w:color w:val="333333"/>
           <w:lang w:eastAsia="fr-FR"/>
         </w:rPr>
-        <w:t>met en capacité de veille technologique.</w:t>
+        <w:t>met en capacité de veille technologique</w:t>
+      </w:r>
+      <w:r>
+        <w:rPr>
+          <w:rFonts w:ascii="Arial" w:eastAsia="Times New Roman" w:hAnsi="Arial" w:cs="Arial"/>
+          <w:color w:val="333333"/>
+          <w:lang w:eastAsia="fr-FR"/>
+        </w:rPr>
+        <w:t>,</w:t>
+      </w:r>
+      <w:r>
+        <w:rPr>
+          <w:rFonts w:ascii="Arial" w:eastAsia="Times New Roman" w:hAnsi="Arial" w:cs="Arial"/>
+          <w:color w:val="333333"/>
+          <w:lang w:eastAsia="fr-FR"/>
+        </w:rPr>
+        <w:t xml:space="preserve"> c’est-à-dire</w:t>
+      </w:r>
+      <w:r>
+        <w:rPr>
+          <w:rFonts w:ascii="Arial" w:eastAsia="Times New Roman" w:hAnsi="Arial" w:cs="Arial"/>
+          <w:color w:val="333333"/>
+          <w:lang w:eastAsia="fr-FR"/>
+        </w:rPr>
+        <w:t xml:space="preserve"> qu’</w:t>
+      </w:r>
+      <w:r>
+        <w:rPr>
+          <w:rFonts w:ascii="Arial" w:eastAsia="Times New Roman" w:hAnsi="Arial" w:cs="Arial"/>
+          <w:color w:val="333333"/>
+          <w:lang w:eastAsia="fr-FR"/>
+        </w:rPr>
+        <w:t>il s’informe sur l</w:t>
+      </w:r>
+      <w:r>
+        <w:rPr>
+          <w:rFonts w:ascii="Arial" w:eastAsia="Times New Roman" w:hAnsi="Arial" w:cs="Arial"/>
+          <w:color w:val="333333"/>
+          <w:lang w:eastAsia="fr-FR"/>
+        </w:rPr>
+        <w:t>es innovations et avancées capables d’impacter sur le devenir de son activité.</w:t>
+      </w:r>
+    </w:p>
+    <w:p>
+      <w:pPr>
+        <w:shd w:val="clear" w:color="auto" w:fill="FFFFFF"/>
+        <w:spacing w:before="600" w:after="300" w:line="240" w:lineRule="auto"/>
+        <w:outlineLvl w:val="1"/>
+        <w:rPr>
+          <w:rFonts w:ascii="Arial" w:eastAsia="Times New Roman" w:hAnsi="Arial" w:cs="Arial"/>
+          <w:color w:val="333333"/>
+          <w:lang w:eastAsia="fr-FR"/>
+        </w:rPr>
+      </w:pPr>
+      <w:r>
+        <w:rPr>
+          <w:rFonts w:ascii="Arial" w:eastAsia="Times New Roman" w:hAnsi="Arial" w:cs="Arial"/>
+          <w:color w:val="333333"/>
+          <w:lang w:eastAsia="fr-FR"/>
+        </w:rPr>
+        <w:t>Il sait solliciter ses collègues en cas de perplexité et se met au service de ces derniers pour</w:t>
+      </w:r>
+      <w:r>
+        <w:rPr>
+          <w:rFonts w:ascii="Arial" w:eastAsia="Times New Roman" w:hAnsi="Arial" w:cs="Arial"/>
+          <w:color w:val="333333"/>
+          <w:lang w:eastAsia="fr-FR"/>
+        </w:rPr>
+        <w:t xml:space="preserve"> leur fournir un appui</w:t>
+      </w:r>
+      <w:r>
+        <w:rPr>
+          <w:rFonts w:ascii="Arial" w:eastAsia="Times New Roman" w:hAnsi="Arial" w:cs="Arial"/>
+          <w:color w:val="333333"/>
+          <w:lang w:eastAsia="fr-FR"/>
+        </w:rPr>
+        <w:t xml:space="preserve"> </w:t>
+      </w:r>
+      <w:r>
+        <w:rPr>
+          <w:rFonts w:ascii="Arial" w:eastAsia="Times New Roman" w:hAnsi="Arial" w:cs="Arial"/>
+          <w:color w:val="333333"/>
+          <w:lang w:eastAsia="fr-FR"/>
+        </w:rPr>
+        <w:t>quand ils rencontrent une difficulté.</w:t>
+      </w:r>
+    </w:p>
+    <w:p>
+      <w:pPr>
+        <w:shd w:val="clear" w:color="auto" w:fill="FFFFFF"/>
+        <w:spacing w:before="600" w:after="300" w:line="240" w:lineRule="auto"/>
+        <w:outlineLvl w:val="1"/>
+        <w:rPr>
+          <w:rFonts w:ascii="Arial" w:eastAsia="Times New Roman" w:hAnsi="Arial" w:cs="Arial"/>
+          <w:color w:val="333333"/>
+          <w:lang w:eastAsia="fr-FR"/>
+        </w:rPr>
+      </w:pPr>
+      <w:r>
+        <w:rPr>
+          <w:rFonts w:ascii="Arial" w:eastAsia="Times New Roman" w:hAnsi="Arial" w:cs="Arial"/>
+          <w:color w:val="333333"/>
+          <w:u w:val="single"/>
+          <w:lang w:eastAsia="fr-FR"/>
+        </w:rPr>
+        <w:t>Langages en vogue</w:t>
+      </w:r>
+      <w:r>
+        <w:rPr>
+          <w:rFonts w:ascii="Arial" w:eastAsia="Times New Roman" w:hAnsi="Arial" w:cs="Arial"/>
+          <w:color w:val="333333"/>
+          <w:lang w:eastAsia="fr-FR"/>
+        </w:rPr>
+        <w:t xml:space="preserve"> : </w:t>
+      </w:r>
+    </w:p>
+    <w:p>
+      <w:pPr>
+        <w:shd w:val="clear" w:color="auto" w:fill="FFFFFF"/>
+        <w:spacing w:before="600" w:after="300" w:line="240" w:lineRule="auto"/>
+        <w:outlineLvl w:val="1"/>
+        <w:rPr>
+          <w:rFonts w:ascii="Arial" w:eastAsia="Times New Roman" w:hAnsi="Arial" w:cs="Arial"/>
+          <w:color w:val="333333"/>
+          <w:lang w:eastAsia="fr-FR"/>
+        </w:rPr>
+      </w:pPr>
+      <w:r>
+        <w:rPr>
+          <w:rFonts w:ascii="Arial" w:eastAsia="Times New Roman" w:hAnsi="Arial" w:cs="Arial"/>
+          <w:color w:val="333333"/>
+          <w:lang w:eastAsia="fr-FR"/>
+        </w:rPr>
+        <w:t>Java :</w:t>
+      </w:r>
+    </w:p>
+    <w:p>
+      <w:pPr>
+        <w:shd w:val="clear" w:color="auto" w:fill="FFFFFF"/>
+        <w:spacing w:before="600" w:after="300" w:line="240" w:lineRule="auto"/>
+        <w:outlineLvl w:val="1"/>
+        <w:rPr>
+          <w:rFonts w:ascii="Arial" w:hAnsi="Arial" w:cs="Arial"/>
+          <w:color w:val="3C3C3C"/>
+          <w:sz w:val="21"/>
+          <w:szCs w:val="21"/>
+          <w:shd w:val="clear" w:color="auto" w:fill="FFFFFF"/>
+        </w:rPr>
+      </w:pPr>
+      <w:r>
+        <w:rPr>
+          <w:rFonts w:ascii="Arial" w:hAnsi="Arial" w:cs="Arial"/>
+          <w:color w:val="3C3C3C"/>
+          <w:sz w:val="21"/>
+          <w:szCs w:val="21"/>
+          <w:shd w:val="clear" w:color="auto" w:fill="FFFFFF"/>
+        </w:rPr>
+        <w:t>Il s’agit</w:t>
+      </w:r>
+      <w:r>
+        <w:rPr>
+          <w:rFonts w:ascii="Arial" w:hAnsi="Arial" w:cs="Arial"/>
+          <w:color w:val="3C3C3C"/>
+          <w:sz w:val="21"/>
+          <w:szCs w:val="21"/>
+          <w:shd w:val="clear" w:color="auto" w:fill="FFFFFF"/>
+        </w:rPr>
+        <w:t xml:space="preserve"> </w:t>
+      </w:r>
+      <w:r>
+        <w:rPr>
+          <w:rFonts w:ascii="Arial" w:hAnsi="Arial" w:cs="Arial"/>
+          <w:color w:val="3C3C3C"/>
+          <w:sz w:val="21"/>
+          <w:szCs w:val="21"/>
+          <w:shd w:val="clear" w:color="auto" w:fill="FFFFFF"/>
+        </w:rPr>
+        <w:t>d’un</w:t>
+      </w:r>
+      <w:r>
+        <w:rPr>
+          <w:rFonts w:ascii="Arial" w:hAnsi="Arial" w:cs="Arial"/>
+          <w:color w:val="3C3C3C"/>
+          <w:sz w:val="21"/>
+          <w:szCs w:val="21"/>
+          <w:shd w:val="clear" w:color="auto" w:fill="FFFFFF"/>
+        </w:rPr>
+        <w:t xml:space="preserve"> langage de programmation</w:t>
+      </w:r>
+      <w:r>
+        <w:rPr>
+          <w:rStyle w:val="lev"/>
+          <w:rFonts w:ascii="Arial" w:hAnsi="Arial" w:cs="Arial"/>
+          <w:color w:val="3C3C3C"/>
+          <w:sz w:val="21"/>
+          <w:szCs w:val="21"/>
+          <w:shd w:val="clear" w:color="auto" w:fill="FFFFFF"/>
+        </w:rPr>
+        <w:t> open source, indépendant de toute plateforme</w:t>
+      </w:r>
+      <w:r>
+        <w:rPr>
+          <w:rFonts w:ascii="Arial" w:hAnsi="Arial" w:cs="Arial"/>
+          <w:color w:val="3C3C3C"/>
+          <w:sz w:val="21"/>
+          <w:szCs w:val="21"/>
+          <w:shd w:val="clear" w:color="auto" w:fill="FFFFFF"/>
+        </w:rPr>
+        <w:t>. Sa polyvalence en fait une option pour presque tous les types de projets.</w:t>
+      </w:r>
+      <w:r>
+        <w:rPr>
+          <w:rFonts w:ascii="Arial" w:hAnsi="Arial" w:cs="Arial"/>
+          <w:color w:val="3C3C3C"/>
+          <w:sz w:val="21"/>
+          <w:szCs w:val="21"/>
+          <w:shd w:val="clear" w:color="auto" w:fill="FFFFFF"/>
+        </w:rPr>
+        <w:t xml:space="preserve"> </w:t>
+      </w:r>
+      <w:r>
+        <w:rPr>
+          <w:rFonts w:ascii="Arial" w:hAnsi="Arial" w:cs="Arial"/>
+          <w:color w:val="3C3C3C"/>
+          <w:sz w:val="21"/>
+          <w:szCs w:val="21"/>
+          <w:shd w:val="clear" w:color="auto" w:fill="FFFFFF"/>
+        </w:rPr>
+        <w:t>Comme la plupart des langages de programmation Web les plus courants, il est en paradigme </w:t>
+      </w:r>
+      <w:r>
+        <w:rPr>
+          <w:rStyle w:val="lev"/>
+          <w:rFonts w:ascii="Arial" w:hAnsi="Arial" w:cs="Arial"/>
+          <w:color w:val="3C3C3C"/>
+          <w:sz w:val="21"/>
+          <w:szCs w:val="21"/>
+          <w:shd w:val="clear" w:color="auto" w:fill="FFFFFF"/>
+        </w:rPr>
+        <w:t>orienté objet</w:t>
+      </w:r>
+      <w:r>
+        <w:rPr>
+          <w:rFonts w:ascii="Arial" w:hAnsi="Arial" w:cs="Arial"/>
+          <w:color w:val="3C3C3C"/>
+          <w:sz w:val="21"/>
+          <w:szCs w:val="21"/>
+          <w:shd w:val="clear" w:color="auto" w:fill="FFFFFF"/>
+        </w:rPr>
+        <w:t>, ce qui signifie qu’il se détermine en fonction de son champ d’application concret.</w:t>
+      </w:r>
+    </w:p>
+    <w:p>
+      <w:pPr>
+        <w:shd w:val="clear" w:color="auto" w:fill="FFFFFF"/>
+        <w:spacing w:before="600" w:after="300" w:line="240" w:lineRule="auto"/>
+        <w:outlineLvl w:val="1"/>
+        <w:rPr>
+          <w:rFonts w:ascii="Arial" w:eastAsia="Times New Roman" w:hAnsi="Arial" w:cs="Arial"/>
+          <w:color w:val="3C3C3C"/>
+          <w:sz w:val="21"/>
+          <w:szCs w:val="21"/>
+          <w:lang w:eastAsia="fr-FR"/>
+        </w:rPr>
+      </w:pPr>
+      <w:r>
+        <w:rPr>
+          <w:rFonts w:ascii="Arial" w:eastAsia="Times New Roman" w:hAnsi="Arial" w:cs="Arial"/>
+          <w:color w:val="3C3C3C"/>
+          <w:sz w:val="21"/>
+          <w:szCs w:val="21"/>
+          <w:lang w:eastAsia="fr-FR"/>
+        </w:rPr>
+        <w:t>L</w:t>
+      </w:r>
+      <w:r>
+        <w:rPr>
+          <w:rFonts w:ascii="Arial" w:eastAsia="Times New Roman" w:hAnsi="Arial" w:cs="Arial"/>
+          <w:color w:val="3C3C3C"/>
+          <w:sz w:val="21"/>
+          <w:szCs w:val="21"/>
+          <w:lang w:eastAsia="fr-FR"/>
+        </w:rPr>
+        <w:t>es programmes écrits en Java sont extensibles, évolutifs et faciles à entretenir, sous réserve que le programmeur connaisse son métier</w:t>
+      </w:r>
+      <w:r>
+        <w:rPr>
+          <w:rFonts w:ascii="Arial" w:eastAsia="Times New Roman" w:hAnsi="Arial" w:cs="Arial"/>
+          <w:color w:val="3C3C3C"/>
+          <w:sz w:val="21"/>
+          <w:szCs w:val="21"/>
+          <w:lang w:eastAsia="fr-FR"/>
+        </w:rPr>
+        <w:t xml:space="preserve">. Toutefois, </w:t>
+      </w:r>
+      <w:r>
+        <w:rPr>
+          <w:rFonts w:ascii="Arial" w:eastAsia="Times New Roman" w:hAnsi="Arial" w:cs="Arial"/>
+          <w:color w:val="3C3C3C"/>
+          <w:sz w:val="21"/>
+          <w:szCs w:val="21"/>
+          <w:lang w:eastAsia="fr-FR"/>
+        </w:rPr>
+        <w:t>Java est </w:t>
+      </w:r>
+      <w:r>
+        <w:rPr>
+          <w:rFonts w:ascii="Arial" w:eastAsia="Times New Roman" w:hAnsi="Arial" w:cs="Arial"/>
+          <w:b/>
+          <w:bCs/>
+          <w:color w:val="3C3C3C"/>
+          <w:sz w:val="21"/>
+          <w:szCs w:val="21"/>
+          <w:lang w:eastAsia="fr-FR"/>
+        </w:rPr>
+        <w:t>d’un apprentissage plutôt difficile</w:t>
+      </w:r>
+      <w:r>
+        <w:rPr>
+          <w:rFonts w:ascii="Arial" w:eastAsia="Times New Roman" w:hAnsi="Arial" w:cs="Arial"/>
+          <w:color w:val="3C3C3C"/>
+          <w:sz w:val="21"/>
+          <w:szCs w:val="21"/>
+          <w:lang w:eastAsia="fr-FR"/>
+        </w:rPr>
+        <w:t>.</w:t>
+      </w:r>
+    </w:p>
+    <w:p>
+      <w:pPr>
+        <w:shd w:val="clear" w:color="auto" w:fill="FFFFFF"/>
+        <w:spacing w:before="600" w:after="300" w:line="240" w:lineRule="auto"/>
+        <w:outlineLvl w:val="1"/>
+        <w:rPr>
+          <w:rFonts w:ascii="Arial" w:eastAsia="Times New Roman" w:hAnsi="Arial" w:cs="Arial"/>
+          <w:color w:val="3C3C3C"/>
+          <w:sz w:val="21"/>
+          <w:szCs w:val="21"/>
+          <w:lang w:eastAsia="fr-FR"/>
+        </w:rPr>
+      </w:pPr>
+    </w:p>
+    <w:p>
+      <w:pPr>
+        <w:shd w:val="clear" w:color="auto" w:fill="FFFFFF"/>
+        <w:spacing w:before="600" w:after="300" w:line="240" w:lineRule="auto"/>
+        <w:outlineLvl w:val="1"/>
+        <w:rPr>
+          <w:rFonts w:ascii="Arial" w:eastAsia="Times New Roman" w:hAnsi="Arial" w:cs="Arial"/>
+          <w:color w:val="3C3C3C"/>
+          <w:sz w:val="21"/>
+          <w:szCs w:val="21"/>
+          <w:lang w:eastAsia="fr-FR"/>
+        </w:rPr>
+      </w:pPr>
+    </w:p>
+    <w:p>
+      <w:pPr>
+        <w:shd w:val="clear" w:color="auto" w:fill="FFFFFF"/>
+        <w:spacing w:before="600" w:after="300" w:line="240" w:lineRule="auto"/>
+        <w:outlineLvl w:val="1"/>
+        <w:rPr>
+          <w:rFonts w:ascii="Arial" w:eastAsia="Times New Roman" w:hAnsi="Arial" w:cs="Arial"/>
+          <w:color w:val="3C3C3C"/>
+          <w:sz w:val="21"/>
+          <w:szCs w:val="21"/>
+          <w:lang w:eastAsia="fr-FR"/>
+        </w:rPr>
+      </w:pPr>
+      <w:r>
+        <w:rPr>
+          <w:rFonts w:ascii="Arial" w:eastAsia="Times New Roman" w:hAnsi="Arial" w:cs="Arial"/>
+          <w:color w:val="3C3C3C"/>
+          <w:sz w:val="21"/>
+          <w:szCs w:val="21"/>
+          <w:lang w:eastAsia="fr-FR"/>
+        </w:rPr>
+        <w:t xml:space="preserve">Javascript : </w:t>
+      </w:r>
+    </w:p>
+    <w:p>
+      <w:pPr>
+        <w:shd w:val="clear" w:color="auto" w:fill="FFFFFF"/>
+        <w:spacing w:before="600" w:after="300" w:line="240" w:lineRule="auto"/>
+        <w:outlineLvl w:val="1"/>
+        <w:rPr>
+          <w:rFonts w:ascii="Arial" w:hAnsi="Arial" w:cs="Arial"/>
+          <w:color w:val="3C3C3C"/>
+          <w:sz w:val="21"/>
+          <w:szCs w:val="21"/>
+          <w:shd w:val="clear" w:color="auto" w:fill="FFFFFF"/>
+        </w:rPr>
+      </w:pPr>
+      <w:r>
+        <w:rPr>
+          <w:rFonts w:ascii="Arial" w:hAnsi="Arial" w:cs="Arial"/>
+          <w:color w:val="3C3C3C"/>
+          <w:sz w:val="21"/>
+          <w:szCs w:val="21"/>
+          <w:shd w:val="clear" w:color="auto" w:fill="FFFFFF"/>
+        </w:rPr>
+        <w:t>Contrairement à ce que son nom indique, ce </w:t>
+      </w:r>
+      <w:hyperlink r:id="rId5" w:tooltip="Qu’est-ce qu’un langage de script ?" w:history="1">
+        <w:r>
+          <w:rPr>
+            <w:rStyle w:val="Lienhypertexte"/>
+            <w:rFonts w:ascii="Arial" w:hAnsi="Arial" w:cs="Arial"/>
+            <w:color w:val="144C96"/>
+            <w:sz w:val="21"/>
+            <w:szCs w:val="21"/>
+            <w:shd w:val="clear" w:color="auto" w:fill="FFFFFF"/>
+          </w:rPr>
+          <w:t>langage de script</w:t>
+        </w:r>
+      </w:hyperlink>
+      <w:r>
+        <w:rPr>
+          <w:rFonts w:ascii="Arial" w:hAnsi="Arial" w:cs="Arial"/>
+          <w:color w:val="3C3C3C"/>
+          <w:sz w:val="21"/>
+          <w:szCs w:val="21"/>
+          <w:shd w:val="clear" w:color="auto" w:fill="FFFFFF"/>
+        </w:rPr>
+        <w:t> dynamique et </w:t>
+      </w:r>
+      <w:r>
+        <w:rPr>
+          <w:rStyle w:val="lev"/>
+          <w:rFonts w:ascii="Arial" w:hAnsi="Arial" w:cs="Arial"/>
+          <w:color w:val="3C3C3C"/>
+          <w:sz w:val="21"/>
+          <w:szCs w:val="21"/>
+          <w:shd w:val="clear" w:color="auto" w:fill="FFFFFF"/>
+        </w:rPr>
+        <w:t>orienté objet</w:t>
+      </w:r>
+      <w:r>
+        <w:rPr>
+          <w:rFonts w:ascii="Arial" w:hAnsi="Arial" w:cs="Arial"/>
+          <w:color w:val="3C3C3C"/>
+          <w:sz w:val="21"/>
+          <w:szCs w:val="21"/>
+          <w:shd w:val="clear" w:color="auto" w:fill="FFFFFF"/>
+        </w:rPr>
+        <w:t> n’a rien à voir avec Java, si ce n’est que les deux sont dérivés du langage C</w:t>
+      </w:r>
+      <w:r>
+        <w:rPr>
+          <w:rFonts w:ascii="Arial" w:hAnsi="Arial" w:cs="Arial"/>
+          <w:color w:val="3C3C3C"/>
+          <w:sz w:val="21"/>
+          <w:szCs w:val="21"/>
+          <w:shd w:val="clear" w:color="auto" w:fill="FFFFFF"/>
+        </w:rPr>
+        <w:t>.</w:t>
+      </w:r>
+    </w:p>
+    <w:p>
+      <w:pPr>
+        <w:shd w:val="clear" w:color="auto" w:fill="FFFFFF"/>
+        <w:spacing w:before="600" w:after="300" w:line="240" w:lineRule="auto"/>
+        <w:outlineLvl w:val="1"/>
+        <w:rPr>
+          <w:rFonts w:ascii="Arial" w:hAnsi="Arial" w:cs="Arial"/>
+          <w:color w:val="3C3C3C"/>
+          <w:sz w:val="21"/>
+          <w:szCs w:val="21"/>
+          <w:shd w:val="clear" w:color="auto" w:fill="FFFFFF"/>
+        </w:rPr>
+      </w:pPr>
+      <w:r>
+        <w:rPr>
+          <w:rFonts w:ascii="Arial" w:hAnsi="Arial" w:cs="Arial"/>
+          <w:color w:val="3C3C3C"/>
+          <w:sz w:val="21"/>
+          <w:szCs w:val="21"/>
+          <w:shd w:val="clear" w:color="auto" w:fill="FFFFFF"/>
+        </w:rPr>
+        <w:t>Aujourd’hui, le JavaScript est utilisé non seulement dans les </w:t>
+      </w:r>
+      <w:r>
+        <w:rPr>
+          <w:rStyle w:val="lev"/>
+          <w:rFonts w:ascii="Arial" w:hAnsi="Arial" w:cs="Arial"/>
+          <w:color w:val="3C3C3C"/>
+          <w:sz w:val="21"/>
+          <w:szCs w:val="21"/>
+          <w:shd w:val="clear" w:color="auto" w:fill="FFFFFF"/>
+        </w:rPr>
+        <w:t>navigateurs</w:t>
+      </w:r>
+      <w:r>
+        <w:rPr>
+          <w:rFonts w:ascii="Arial" w:hAnsi="Arial" w:cs="Arial"/>
+          <w:color w:val="3C3C3C"/>
+          <w:sz w:val="21"/>
+          <w:szCs w:val="21"/>
+          <w:shd w:val="clear" w:color="auto" w:fill="FFFFFF"/>
+        </w:rPr>
+        <w:t>, mais aussi dans les </w:t>
+      </w:r>
+      <w:r>
+        <w:rPr>
+          <w:rStyle w:val="lev"/>
+          <w:rFonts w:ascii="Arial" w:hAnsi="Arial" w:cs="Arial"/>
+          <w:color w:val="3C3C3C"/>
+          <w:sz w:val="21"/>
+          <w:szCs w:val="21"/>
+          <w:shd w:val="clear" w:color="auto" w:fill="FFFFFF"/>
+        </w:rPr>
+        <w:t>microcontrôleurs</w:t>
+      </w:r>
+      <w:r>
+        <w:rPr>
+          <w:rFonts w:ascii="Arial" w:hAnsi="Arial" w:cs="Arial"/>
+          <w:color w:val="3C3C3C"/>
+          <w:sz w:val="21"/>
+          <w:szCs w:val="21"/>
+          <w:shd w:val="clear" w:color="auto" w:fill="FFFFFF"/>
+        </w:rPr>
+        <w:t> et les </w:t>
+      </w:r>
+      <w:r>
+        <w:rPr>
+          <w:rStyle w:val="lev"/>
+          <w:rFonts w:ascii="Arial" w:hAnsi="Arial" w:cs="Arial"/>
+          <w:color w:val="3C3C3C"/>
+          <w:sz w:val="21"/>
+          <w:szCs w:val="21"/>
+          <w:shd w:val="clear" w:color="auto" w:fill="FFFFFF"/>
+        </w:rPr>
+        <w:t>serveurs</w:t>
+      </w:r>
+      <w:r>
+        <w:rPr>
+          <w:rFonts w:ascii="Arial" w:hAnsi="Arial" w:cs="Arial"/>
+          <w:color w:val="3C3C3C"/>
+          <w:sz w:val="21"/>
+          <w:szCs w:val="21"/>
+          <w:shd w:val="clear" w:color="auto" w:fill="FFFFFF"/>
+        </w:rPr>
+        <w:t>. Le nom de JavaScript a été choisi à des fins de marketing, pour profiter de la popularité de Java. Le succès a été au rendez-vous : aujourd’hui, presque tous les sites Internet les plus connus utilisent le JavaScript comme langage de programmation de choix côté client. </w:t>
+      </w:r>
+    </w:p>
+    <w:p>
+      <w:pPr>
+        <w:shd w:val="clear" w:color="auto" w:fill="FFFFFF"/>
+        <w:spacing w:before="600" w:after="300" w:line="240" w:lineRule="auto"/>
+        <w:outlineLvl w:val="1"/>
+        <w:rPr>
+          <w:rFonts w:ascii="Arial" w:eastAsia="Times New Roman" w:hAnsi="Arial" w:cs="Arial"/>
+          <w:color w:val="333333"/>
+          <w:lang w:eastAsia="fr-FR"/>
+        </w:rPr>
+      </w:pPr>
+    </w:p>
+    <w:p>
+      <w:pPr>
+        <w:shd w:val="clear" w:color="auto" w:fill="FFFFFF"/>
+        <w:spacing w:before="600" w:after="300" w:line="240" w:lineRule="auto"/>
+        <w:outlineLvl w:val="1"/>
+        <w:rPr>
+          <w:rFonts w:ascii="Arial" w:eastAsia="Times New Roman" w:hAnsi="Arial" w:cs="Arial"/>
+          <w:color w:val="333333"/>
+          <w:lang w:eastAsia="fr-FR"/>
+        </w:rPr>
+      </w:pPr>
+    </w:p>
+    <w:p>
+      <w:pPr>
+        <w:shd w:val="clear" w:color="auto" w:fill="FFFFFF"/>
+        <w:spacing w:before="600" w:after="300" w:line="240" w:lineRule="auto"/>
+        <w:outlineLvl w:val="1"/>
+        <w:rPr>
+          <w:rFonts w:ascii="Arial" w:eastAsia="Times New Roman" w:hAnsi="Arial" w:cs="Arial"/>
+          <w:color w:val="333333"/>
+          <w:lang w:eastAsia="fr-FR"/>
+        </w:rPr>
+      </w:pPr>
+    </w:p>
+    <w:p>
+      <w:pPr>
+        <w:shd w:val="clear" w:color="auto" w:fill="FFFFFF"/>
+        <w:spacing w:before="600" w:after="300" w:line="240" w:lineRule="auto"/>
+        <w:outlineLvl w:val="1"/>
+        <w:rPr>
+          <w:rFonts w:ascii="Arial" w:eastAsia="Times New Roman" w:hAnsi="Arial" w:cs="Arial"/>
+          <w:color w:val="333333"/>
+          <w:lang w:eastAsia="fr-FR"/>
+        </w:rPr>
+      </w:pPr>
+    </w:p>
+    <w:p>
+      <w:pPr>
+        <w:shd w:val="clear" w:color="auto" w:fill="FFFFFF"/>
+        <w:spacing w:before="600" w:after="300" w:line="240" w:lineRule="auto"/>
+        <w:outlineLvl w:val="1"/>
+        <w:rPr>
+          <w:rFonts w:ascii="Arial" w:eastAsia="Times New Roman" w:hAnsi="Arial" w:cs="Arial"/>
+          <w:color w:val="333333"/>
+          <w:lang w:eastAsia="fr-FR"/>
+        </w:rPr>
+      </w:pPr>
+      <w:r>
+        <w:rPr>
+          <w:rFonts w:ascii="Arial" w:eastAsia="Times New Roman" w:hAnsi="Arial" w:cs="Arial"/>
+          <w:color w:val="333333"/>
+          <w:lang w:eastAsia="fr-FR"/>
+        </w:rPr>
+        <w:t>.</w:t>
       </w:r>
     </w:p>
     <w:p>
@@ -557,7 +1305,6 @@
           <w:szCs w:val="21"/>
           <w:shd w:val="clear" w:color="auto" w:fill="FFFFFF"/>
         </w:rPr>
-        <w:lastRenderedPageBreak/>
         <w:t>Pratique correcte du français parlé et écrit</w:t>
       </w:r>
       <w:r>
@@ -695,7 +1442,19 @@
         </w:rPr>
       </w:pPr>
       <w:r>
-        <w:t>Concepteur développeur d’applications Définition de l’emploi type et des conditions d’exercice Le concepteur développeur d’applications conçoit et développe des services numériques à destination des utilisateurs en respectant les normes et standards reconnus par la profession et en suivant l’état de l’art de la sécurité informatique à toutes les étapes. La connaissance du métier du client pour lequel il réalise l'application peut être demandée. Il prend en compte les contraintes économiques, en termes de coûts et de délais, les exigences de sécurité propres à son domaine d’intervention. Il peut aussi être amené, à la demande du client, à intégrer les principes liés à la conception responsable de services numériques. Pour concevoir et développer les interfaces utilisateur de type desktop ou web, il élabore une maquette avec les enchaînements d’écran, qu’il fait valider à l’utilisateur. Il code les formulaires de saisie et de résultats, ainsi que les états, en programmant de manière sécurisée les événements utilisateur et en accédant aux données stockées dans une base. Pour concevoir et mettre en œuvre la persistance des données, il analyse un cahier des charges fonctionnel ou une demande utilisateur afin de modéliser et créer une base de données de type relationnel ou NoSQL (Not only SQL) ou d’adapter une base existante en l’optimisant ou en ajoutant des éléments et en veillant à ne pas introduire de vulnérabilité dans le système d’informations. Pour concevoir et développer une application multicouche répartie, il analyse la demande en s’appuyant sur une démarche permettant de construire les services numériques en plusieurs couches correspondant aux couches présentation, métier et persistance. Il s'adapte en continu aux évolutions technologiques et réglementaires de la filière Etudes et développement. Pour assurer cette veille, l'usage de la langue anglaise est souvent requis pour la lecture et la compréhension de documentations techniques ainsi que pour assurer des échanges techniques au moyen de textes courts avec des développeurs distants pouvant être de nationalités différentes. Il agit avec autonomie et le cas échéant avec des responsabilités d’animation et de coordination, Ces projets font suite à des demandes formulées directement par un client, par une maîtrise d’ouvrage ou par l’intermédiaire d’un chef de projet. Il peut travailler en tant que salarié d’une entreprise, pour un client de la société de services qui l'emploie, ou en tant qu’indépendant directement pour un client. Ses activités diffèrent selon la taille et l'organisation du projet. Pour les projets de petite taille, il peut mener en autonomie la conception et le développement de l'application. Dans le cas de moyens et de grands projets, il travaille soit au sein d'une équipe hiérarchisée sous la responsabilité d'un chef de projet, soit en équipe pluridisciplinaire. Il applique et fait appliquer les normes de qualité de son entreprise ou de son prestataire de services. Il applique les recommandations de sécurité émises par l’Agence Nationale de la Sécurité des Systèmes d’Information (ANSSI). Il fait preuve de capacités relationnelles avec des interlocuteurs tels que la maîtrise d'ouvrage, les utilisateurs, le chef de projet, l'architecte logiciel, les testeurs, le responsable de la sécurité des systèmes d’information (RSSI) de son entreprise, de son client ou de son hébergeur, les Web designer (UI et UX), les experts techniques et les autres développeurs, tout en conciliant des exigences contradictoires. Assurant sa mission dans des entreprises et des contextes professionnels divers, il est mobile géographiquement et s'adapte aux nouveaux environnements de travail. Pour faciliter le travail en équipe, il peut être amené à utiliser des outils de travail collaboratif.</w:t>
+        <w:t xml:space="preserve">Concepteur développeur d’applications Définition de l’emploi type et des conditions d’exercice Le concepteur développeur d’applications conçoit et développe des services numériques à destination des utilisateurs en respectant les normes et standards reconnus par la profession et en suivant l’état de l’art de la sécurité informatique à toutes les étapes. La connaissance du métier du client pour lequel il réalise l'application peut être demandée. Il prend en compte les contraintes économiques, en termes de coûts et de délais, les exigences de sécurité propres à son domaine d’intervention. Il peut aussi être amené, à la demande du client, à intégrer les principes liés à la conception responsable de services numériques. Pour concevoir et développer les interfaces utilisateur de type desktop ou web, il élabore une maquette avec les enchaînements d’écran, qu’il fait valider à l’utilisateur. Il code les formulaires de saisie et de résultats, ainsi que les états, en programmant de manière sécurisée les événements utilisateur et en accédant aux données stockées dans une base. Pour concevoir et mettre en œuvre la persistance des données, il analyse un cahier des charges fonctionnel ou une demande utilisateur afin de modéliser et créer une base de données de type relationnel ou NoSQL (Not </w:t>
+      </w:r>
+      <w:proofErr w:type="spellStart"/>
+      <w:r>
+        <w:t>only</w:t>
+      </w:r>
+      <w:proofErr w:type="spellEnd"/>
+      <w:r>
+        <w:t xml:space="preserve"> SQL) ou d’adapter une base existante en l’optimisant ou en ajoutant des éléments et en veillant à ne pas introduire de vulnérabilité dans le système d’informations. Pour concevoir et développer une application multicouche répartie, il analyse la demande en s’appuyant sur une démarche permettant de construire les services numériques en plusieurs couches correspondant aux couches présentation, métier et persistance. Il s'adapte en continu aux évolutions technologiques et réglementaires de la filière Etudes et développement. Pour assurer cette veille, l'usage de la langue anglaise est souvent requis pour la lecture et la compréhension de documentations techniques ainsi que pour assurer des échanges techniques au moyen de textes courts avec des développeurs distants pouvant être de nationalités différentes. Il agit avec autonomie et le cas échéant avec des responsabilités d’animation et de coordination, Ces projets font suite à des demandes formulées directement par un client, par une maîtrise d’ouvrage ou par </w:t>
+      </w:r>
+      <w:r>
+        <w:lastRenderedPageBreak/>
+        <w:t>l’intermédiaire d’un chef de projet. Il peut travailler en tant que salarié d’une entreprise, pour un client de la société de services qui l'emploie, ou en tant qu’indépendant directement pour un client. Ses activités diffèrent selon la taille et l'organisation du projet. Pour les projets de petite taille, il peut mener en autonomie la conception et le développement de l'application. Dans le cas de moyens et de grands projets, il travaille soit au sein d'une équipe hiérarchisée sous la responsabilité d'un chef de projet, soit en équipe pluridisciplinaire. Il applique et fait appliquer les normes de qualité de son entreprise ou de son prestataire de services. Il applique les recommandations de sécurité émises par l’Agence Nationale de la Sécurité des Systèmes d’Information (ANSSI). Il fait preuve de capacités relationnelles avec des interlocuteurs tels que la maîtrise d'ouvrage, les utilisateurs, le chef de projet, l'architecte logiciel, les testeurs, le responsable de la sécurité des systèmes d’information (RSSI) de son entreprise, de son client ou de son hébergeur, les Web designer (UI et UX), les experts techniques et les autres développeurs, tout en conciliant des exigences contradictoires. Assurant sa mission dans des entreprises et des contextes professionnels divers, il est mobile géographiquement et s'adapte aux nouveaux environnements de travail. Pour faciliter le travail en équipe, il peut être amené à utiliser des outils de travail collaboratif.</w:t>
       </w:r>
     </w:p>
     <w:p>
@@ -726,7 +1485,15 @@
         </w:rPr>
       </w:pPr>
       <w:r>
-        <w:t xml:space="preserve">Présentation de l’évolution du Titre Professionnel La révision en 2018 du TP « Concepteur Développeur d’applications » présente la même configuration en trois activités types que la version antérieure du titre (arrêté du 11/02/2013) : mais prend en compte les évolutions des compétences demandées dans ces domaines et tient compte des nouveaux usages. Contexte de l’examen du Titre Professionnel L’emploi de concepteur développeur d’applications a été analysé à partir d'entretiens, de questionnaires d’enquêtes et d'offres d’emploi. Les activités de cet emploi sont en évolution permanente. Sans remettre en question les aspects traditionnels du métier et les techniques de base de la conception et du développement d’applications, la cybersécurité, sécurité du numérique, est devenue stratégique. L’utilisateur d’une application s'attend à ce qu’elle soit sans faille et ne compromette pas le Système d’Information. Les principes de sécurisation doivent être appliqués tout au long du processus de conception et de développement. Chacune des compétences du titre a été actualisée selon les recommandations de l’Agence Nationale de la Sécurité des Systèmes d’Information (ANSSI). L’écoconception logicielle, ou conception responsable de services numériques, est une démarche non répandue dans les entreprises mais est reconnue par la profession. Le Syntec numérique, le CIGREF et l’APEC ont participé à des parutions sur ces sujets à partir de 2013. Une sensibilisation à la démarche a été ajoutée à la compétence « Concevoir une application ». Il existe de plus en plus d’objets connectés communiquant avec les applications, cela diversifie les sources de données à récupérer et à traiter de façon sécurisée. Des connaissances à acquérir sur les objets connectés ont été ajoutées au niveau des compétences « Développer une interface utilisateur de type desktop » et « Développer la partie back-end d’une interface utilisateur web ». De plus en plus de données non structurées et massives existent dans les systèmes d’informations et sont stockées dans des bases de données non relationnelles. Le concepteur développeur doit être capable d’accéder à ces données afin de les mettre à jour. Les compétences concernant l’accès et la création de bases de données non relationnelles ont été actualisées tout en prenant en compte la </w:t>
+        <w:t xml:space="preserve">Présentation de l’évolution du Titre Professionnel La révision en 2018 du TP « Concepteur Développeur d’applications » présente la même configuration en trois activités types que la version antérieure du titre (arrêté du 11/02/2013) : mais prend en compte les évolutions des compétences demandées dans ces domaines et tient compte des nouveaux usages. Contexte de l’examen du Titre Professionnel L’emploi de concepteur développeur d’applications a été analysé à partir d'entretiens, de questionnaires d’enquêtes et d'offres d’emploi. Les activités de cet emploi sont en évolution permanente. Sans remettre en question les aspects traditionnels du métier et les techniques de base de la conception et du développement d’applications, la cybersécurité, sécurité du numérique, est devenue stratégique. L’utilisateur d’une application s'attend à ce qu’elle soit sans faille et ne compromette pas le Système d’Information. Les principes de sécurisation doivent être appliqués tout au long du processus de conception et de développement. Chacune des compétences du titre a été actualisée selon les recommandations de l’Agence Nationale de la Sécurité des Systèmes d’Information (ANSSI). L’écoconception logicielle, ou conception responsable de services numériques, est une démarche non répandue dans les entreprises mais est reconnue par la profession. Le Syntec numérique, le CIGREF et l’APEC ont participé à des parutions sur ces sujets à partir de 2013. Une sensibilisation à la démarche a été ajoutée à la compétence « Concevoir une application ». Il existe de plus en plus d’objets connectés communiquant avec les applications, cela diversifie les sources de données à récupérer et à traiter de façon sécurisée. Des connaissances à acquérir sur les objets connectés ont été ajoutées au niveau des compétences « Développer une interface utilisateur de type desktop » et « Développer la partie </w:t>
+      </w:r>
+      <w:proofErr w:type="spellStart"/>
+      <w:r>
+        <w:t>back-end</w:t>
+      </w:r>
+      <w:proofErr w:type="spellEnd"/>
+      <w:r>
+        <w:t xml:space="preserve"> d’une interface utilisateur web ». De plus en plus de données non structurées et massives existent dans les systèmes d’informations et sont stockées dans des bases de données non relationnelles. Le concepteur développeur doit être capable d’accéder à ces données afin de les mettre à jour. Les compétences concernant l’accès et la création de bases de données non relationnelles ont été actualisées tout en prenant en compte la </w:t>
       </w:r>
       <w:proofErr w:type="gramStart"/>
       <w:r>
@@ -734,7 +1501,15 @@
       </w:r>
       <w:proofErr w:type="gramEnd"/>
       <w:r>
-        <w:t xml:space="preserve"> de celles-ci au moment de la révision. Le Cloud computing en tant que mode de distribution et outil est une architecture de plus en plus utilisée. Les compétences « Collaborer à la gestion d’un projet informatique et à l’organisation de l’environnement de développement » et « Construire une application organisée en couches » ont été actualisées. La certification par bloc de compétence nécessite de traiter l’anglais technique dans chacun des blocs de compétence. L’anglais technique est </w:t>
+        <w:t xml:space="preserve"> de celles-ci au moment de la révision. Le Cloud </w:t>
+      </w:r>
+      <w:proofErr w:type="spellStart"/>
+      <w:r>
+        <w:t>computing</w:t>
+      </w:r>
+      <w:proofErr w:type="spellEnd"/>
+      <w:r>
+        <w:t xml:space="preserve"> en tant que mode de distribution et outil est une architecture de plus en plus utilisée. Les compétences « Collaborer à la gestion d’un projet informatique et à l’organisation de l’environnement de développement » et « Construire une application organisée en couches » ont été actualisées. La certification par bloc de compétence nécessite de traiter l’anglais technique dans chacun des blocs de compétence. L’anglais technique est </w:t>
       </w:r>
       <w:proofErr w:type="gramStart"/>
       <w:r>
@@ -742,11 +1517,39 @@
       </w:r>
       <w:proofErr w:type="gramEnd"/>
       <w:r>
-        <w:t xml:space="preserve"> une compétence transversale. Liste des activités Ancien TP : Concepteur développeur informatique Activités : - Développer des composants d'interface - Développer la persistance des données - Développer une application n-tiers Nouveau TP : Concepteur développeur d’applications Activités : - Concevoir et développer des composants d'interface utilisateur en intégrant les recommandations de sécurité - Concevoir et développer la persistance des données en intégrant les recommandations de sécurité - Concevoir et développer une application multicouche répartie en intégrant les recommandations de sécurité SIGLE Type de document Code titre Millésime Date de Validation Date de mise à jour Page CDA REAC TP-01281 03 03/05/2018 27/04/2018 6/54 Vue synoptique de l’emploi-type N° Fiche AT Activités types N° Fiche CP Compétences professionnelles 1 Concevoir et développer des composants d'interface utilisateur en intégrant les recommandations de sécurité 1 Maquetter une application 2 Développer une interface utilisateur de type desktop 3 Développer des composants d’accès aux données 4 Développer la partie front-end d’une interface utilisateur web 5 Développer la partie back-end d’une interface utilisateur web 2 Concevoir et développer la persistance des données en intégrant les recommandations de sécurité 6 Concevoir une base de données 7 Mettre en place une base de données 8 Développer des composants dans le langage d’une base de données 3 Concevoir et développer une application multicouche répartie en intégrant les recommandations de sécurité 9 Collaborer à la gestion d’un projet informatique et à l’organisation de l’environnement de développement 10 Concevoir une application 11 Développer des composants métier 12 Construire </w:t>
+        <w:t xml:space="preserve"> une compétence transversale. Liste des activités Ancien TP : Concepteur développeur informatique Activités : - Développer des </w:t>
       </w:r>
       <w:r>
         <w:lastRenderedPageBreak/>
-        <w:t>une application organisée en couches 13 Développer une application mobile 14 Préparer et exécuter les plans de tests d’une application 15 Préparer et exécuter le déploiement d’une application SIGLE Type de document Code titre Millésime Date de Validation Date de mise à jour Page CDA REAC TP-01281 03 03/05/2018 27/04/2018 7/54 FICHE EMPLOI TYPE Concepteur développeur d’applications Définition de l’emploi type et des conditions d’exercice Le concepteur développeur d’applications conçoit et développe des services numériques à destination des utilisateurs en respectant les normes et standards reconnus par la profession et en suivant l’état de l’art de la sécurité informatique à toutes les étapes. La connaissance du métier du client pour lequel il réalise l'application peut être demandée. Il prend en compte les contraintes économiques, en termes de coûts et de délais, les exigences de sécurité propres à son domaine d’intervention. Il peut aussi être amené, à la demande du client, à intégrer les principes liés à la conception responsable de services numériques. Pour concevoir et développer les interfaces utilisateur de type desktop ou web, il élabore une maquette avec les enchaînements d’écran, qu’il fait valider à l’utilisateur. Il code les formulaires de saisie et de résultats, ainsi que les états, en programmant de manière sécurisée les événements utilisateur et en accédant aux données stockées dans une base. Pour concevoir et mettre en œuvre la persistance des données, il analyse un cahier des charges fonctionnel ou une demande utilisateur afin de modéliser et créer une base de données de type relationnel ou NoSQL (Not only SQL) ou d’adapter une base existante en l’optimisant ou en ajoutant des éléments et en veillant à ne pas introduire de vulnérabilité dans le système d’informations. Pour concevoir et développer une application multicouche répartie, il analyse la demande en s’appuyant sur une démarche permettant de construire les services numériques en plusieurs couches correspondant aux couches présentation, métier et persistance. Il s'adapte en continu aux évolutions technologiques et réglementaires de la filière Etudes et développement. Pour assurer cette veille, l'usage de la langue anglaise est souvent requis pour la lecture et la compréhension de documentations techniques ainsi que pour assurer des échanges techniques au moyen de textes courts avec des développeurs distants pouvant être de nationalités différentes. Il agit avec autonomie et le cas échéant avec des responsabilités d’animation et de coordination, Ces projets font suite à des demandes formulées directement par un client, par une maîtrise d’ouvrage ou par l’intermédiaire d’un chef de projet. Il peut travailler en tant que salarié d’une entreprise, pour un client de la société de services qui l'emploie, ou en tant qu’indépendant directement pour un client. Ses activités diffèrent selon la taille et l'organisation du projet. Pour les projets de petite taille, il peut mener en autonomie la conception et le développement de l'application. Dans le cas de moyens et de grands projets, il travaille soit au sein d'une équipe hiérarchisée sous la responsabilité d'un chef de projet, soit en équipe pluridisciplinaire. Il applique et fait appliquer les normes de qualité de son entreprise ou de son prestataire de services. Il applique les recommandations de sécurité émises par l’Agence Nationale de la Sécurité des Systèmes d’Information (ANSSI). Il fait preuve de capacités relationnelles avec des interlocuteurs tels que la maîtrise d'ouvrage, les utilisateurs, le chef de projet, l'architecte logiciel, les testeurs, le responsable de la sécurité des systèmes d’information (RSSI) de son entreprise, de son client ou de son hébergeur, les Web designer (UI et UX), les experts techniques et les autres développeurs, tout en conciliant des exigences contradictoires. Assurant sa mission dans des entreprises et des contextes professionnels divers, il est mobile géographiquement et s'adapte aux nouveaux environnements de travail. Pour faciliter le travail en équipe, il peut être amené à utiliser des outils de travail collaboratif. Secteurs d’activité et types d’emplois accessibles par le détenteur du titre Les différents secteurs d’activités concernés sont principalement : - Entreprise de Services Numériques (ESN ou ex SSII) réalisant des prestations de développement d'applications, en régie ou au forfait - Structure utilisatrice, de type entreprise du secteur privé ou public, possédant un service dédié aux études et aux développements informatiques - Activité d'informaticien d'études indépendant Les types d’emplois accessibles sont les suivants : SIGLE Type de document Code titre Millésime Date de Validation Date de mise à jour Page CDA REAC TP-01281 03 03/05/2018 27/04/2018 8/5</w:t>
+        <w:t xml:space="preserve">composants d'interface - Développer la persistance des données - Développer une application n-tiers Nouveau TP : Concepteur développeur d’applications Activités : - Concevoir et développer des composants d'interface utilisateur en intégrant les recommandations de sécurité - Concevoir et développer la persistance des données en intégrant les recommandations de sécurité - Concevoir et développer une application multicouche répartie en intégrant les recommandations de sécurité SIGLE Type de document Code titre Millésime Date de Validation Date de mise à jour Page CDA REAC TP-01281 03 03/05/2018 27/04/2018 6/54 Vue synoptique de l’emploi-type N° Fiche AT Activités types N° Fiche CP Compétences professionnelles 1 Concevoir et développer des composants d'interface utilisateur en intégrant les recommandations de sécurité 1 Maquetter une application 2 Développer une interface utilisateur de type desktop 3 Développer des composants d’accès aux données 4 Développer la partie </w:t>
+      </w:r>
+      <w:proofErr w:type="spellStart"/>
+      <w:r>
+        <w:t>front-end</w:t>
+      </w:r>
+      <w:proofErr w:type="spellEnd"/>
+      <w:r>
+        <w:t xml:space="preserve"> d’une interface utilisateur web 5 Développer la partie </w:t>
+      </w:r>
+      <w:proofErr w:type="spellStart"/>
+      <w:r>
+        <w:t>back-end</w:t>
+      </w:r>
+      <w:proofErr w:type="spellEnd"/>
+      <w:r>
+        <w:t xml:space="preserve"> d’une interface utilisateur web 2 Concevoir et développer la persistance des données en intégrant les recommandations de sécurité 6 Concevoir une base de données 7 Mettre en place une base de données 8 Développer des composants dans le langage d’une base de données 3 Concevoir et développer une application multicouche répartie en intégrant les recommandations de sécurité 9 Collaborer à la gestion d’un projet informatique et à l’organisation de l’environnement de développement 10 Concevoir une application 11 Développer des composants métier 12 Construire une application organisée en couches 13 Développer une application mobile 14 Préparer et exécuter les plans de tests d’une application 15 Préparer et exécuter le déploiement d’une application SIGLE Type de document Code titre Millésime Date de Validation Date de mise à jour Page CDA REAC TP-01281 03 03/05/2018 27/04/2018 7/54 FICHE EMPLOI TYPE Concepteur développeur d’applications Définition de l’emploi type et des conditions d’exercice Le concepteur développeur d’applications conçoit et développe des services numériques à destination des utilisateurs en respectant les normes et standards reconnus par la profession et en suivant l’état de l’art de la sécurité informatique à toutes les étapes. La connaissance du métier du client pour lequel il réalise l'application peut être demandée. Il prend en compte les contraintes économiques, en termes de coûts et de délais, les exigences de sécurité propres à son domaine d’intervention. Il peut aussi être amené, à la demande du client, à intégrer les principes liés à la conception responsable de services numériques. Pour concevoir et développer les interfaces utilisateur de type desktop ou web, il élabore une maquette avec les enchaînements d’écran, qu’il fait valider à l’utilisateur. Il code les formulaires de saisie et de résultats, ainsi que les états, en programmant de manière sécurisée les événements utilisateur et en accédant aux données stockées dans une base. Pour concevoir et mettre en œuvre la persistance des données, il analyse un cahier des charges fonctionnel ou une demande utilisateur afin de modéliser et créer une base de données de type relationnel ou NoSQL (Not </w:t>
+      </w:r>
+      <w:proofErr w:type="spellStart"/>
+      <w:r>
+        <w:t>only</w:t>
+      </w:r>
+      <w:proofErr w:type="spellEnd"/>
+      <w:r>
+        <w:t xml:space="preserve"> SQL) ou d’adapter une base existante en l’optimisant ou en ajoutant des éléments et en veillant à ne pas introduire de vulnérabilité dans le système d’informations. Pour concevoir et développer une application multicouche répartie, il analyse la demande en s’appuyant sur une démarche permettant de construire les services numériques en plusieurs couches correspondant aux couches présentation, métier et persistance. Il s'adapte en continu aux évolutions technologiques et réglementaires de la filière Etudes et développement. Pour assurer cette veille, l'usage de la langue anglaise est souvent requis pour la lecture et la compréhension de documentations techniques ainsi que pour assurer des échanges techniques au moyen de textes courts avec des développeurs distants pouvant être de nationalités différentes. Il agit avec autonomie et le cas échéant avec des responsabilités d’animation et de coordination, Ces projets font suite à des demandes formulées directement par un client, par une maîtrise d’ouvrage ou par l’intermédiaire d’un chef de projet. Il peut travailler en tant que salarié d’une entreprise, pour un client de la société de services qui l'emploie, ou en tant qu’indépendant directement pour un client. Ses activités diffèrent selon la taille et l'organisation du projet. Pour les projets de petite taille, il peut mener en autonomie la conception et le développement de l'application. Dans le cas de moyens et de grands projets, il travaille soit au sein d'une équipe hiérarchisée sous la responsabilité d'un chef de projet, soit en équipe pluridisciplinaire. Il applique et fait appliquer les normes de qualité de son entreprise ou de son prestataire de services. Il applique les recommandations de sécurité émises par l’Agence Nationale de la Sécurité des Systèmes </w:t>
+      </w:r>
+      <w:r>
+        <w:lastRenderedPageBreak/>
+        <w:t>d’Information (ANSSI). Il fait preuve de capacités relationnelles avec des interlocuteurs tels que la maîtrise d'ouvrage, les utilisateurs, le chef de projet, l'architecte logiciel, les testeurs, le responsable de la sécurité des systèmes d’information (RSSI) de son entreprise, de son client ou de son hébergeur, les Web designer (UI et UX), les experts techniques et les autres développeurs, tout en conciliant des exigences contradictoires. Assurant sa mission dans des entreprises et des contextes professionnels divers, il est mobile géographiquement et s'adapte aux nouveaux environnements de travail. Pour faciliter le travail en équipe, il peut être amené à utiliser des outils de travail collaboratif. Secteurs d’activité et types d’emplois accessibles par le détenteur du titre Les différents secteurs d’activités concernés sont principalement : - Entreprise de Services Numériques (ESN ou ex SSII) réalisant des prestations de développement d'applications, en régie ou au forfait - Structure utilisatrice, de type entreprise du secteur privé ou public, possédant un service dédié aux études et aux développements informatiques - Activité d'informaticien d'études indépendant Les types d’emplois accessibles sont les suivants : SIGLE Type de document Code titre Millésime Date de Validation Date de mise à jour Page CDA REAC TP-01281 03 03/05/2018 27/04/2018 8/5</w:t>
       </w:r>
     </w:p>
     <w:p>
@@ -963,6 +1766,7 @@
           <w:szCs w:val="21"/>
           <w:lang w:eastAsia="fr-FR"/>
         </w:rPr>
+        <w:lastRenderedPageBreak/>
         <w:t>Apporter un soutien technique</w:t>
       </w:r>
     </w:p>
@@ -1060,7 +1864,6 @@
           <w:szCs w:val="21"/>
           <w:lang w:eastAsia="fr-FR"/>
         </w:rPr>
-        <w:lastRenderedPageBreak/>
         <w:t>La profession offre, pour l'instant, des débouchés limités. Les places à prendre se concentrent le plus souvent dans les ESN (entreprises de services du numérique), nouvelle appellation pour les SSII (sociétés de services en ingénierie informatique) de taille moyenne, qui regroupent les éditeurs de logiciels et les sociétés de conseil, et chez les fabricants de logiciels pour l'informatique de gestion ou l'informatique industrielle. Les environnements actuels porteurs : les langages orientés nouvelles technologies, et les développements sur technologies mobiles.</w:t>
       </w:r>
     </w:p>
@@ -1258,6 +2061,7 @@
           <w:szCs w:val="21"/>
           <w:lang w:eastAsia="fr-FR"/>
         </w:rPr>
+        <w:lastRenderedPageBreak/>
         <w:t>Pour devenir développeur informatique, les diplômes vont du bac + 2 (pour les techniciens) au bac + 5 (pour les ingénieurs).</w:t>
       </w:r>
     </w:p>
@@ -1451,7 +2255,6 @@
           <w:szCs w:val="21"/>
           <w:lang w:eastAsia="fr-FR"/>
         </w:rPr>
-        <w:lastRenderedPageBreak/>
         <w:t>Diplôme d'ingénieur ou d'école spécialisée en informatique avec une filière en programmation</w:t>
       </w:r>
     </w:p>
@@ -2419,6 +3222,29 @@
       <w:lang w:eastAsia="fr-FR"/>
     </w:rPr>
   </w:style>
+  <w:style w:type="character" w:styleId="lev">
+    <w:name w:val="Strong"/>
+    <w:basedOn w:val="Policepardfaut"/>
+    <w:uiPriority w:val="22"/>
+    <w:qFormat/>
+    <w:rsid w:val="00A741E4"/>
+    <w:rPr>
+      <w:b/>
+      <w:bCs/>
+    </w:rPr>
+  </w:style>
+  <w:style w:type="character" w:styleId="Lienhypertexte">
+    <w:name w:val="Hyperlink"/>
+    <w:basedOn w:val="Policepardfaut"/>
+    <w:uiPriority w:val="99"/>
+    <w:semiHidden/>
+    <w:unhideWhenUsed/>
+    <w:rsid w:val="00651DA9"/>
+    <w:rPr>
+      <w:color w:val="0000FF"/>
+      <w:u w:val="single"/>
+    </w:rPr>
+  </w:style>
 </w:styles>
 </file>
 

</xml_diff>